<commit_message>
Fixed formatting in Word document
</commit_message>
<xml_diff>
--- a/brocade-update-firewall.docx
+++ b/brocade-update-firewall.docx
@@ -1,15 +1,15 @@
 
 <file path=word/document.xml><?xml version="1.0" encoding="utf-8"?>
-<w:document xmlns:w="http://schemas.openxmlformats.org/wordprocessingml/2006/main" xmlns:m="http://schemas.openxmlformats.org/officeDocument/2006/math" xmlns:r="http://schemas.openxmlformats.org/officeDocument/2006/relationships" xmlns:o="urn:schemas-microsoft-com:office:office" xmlns:v="urn:schemas-microsoft-com:vml" xmlns:w10="urn:schemas-microsoft-com:office:word" xmlns:a="http://schemas.openxmlformats.org/drawingml/2006/main" xmlns:pic="http://schemas.openxmlformats.org/drawingml/2006/picture" xmlns:wp="http://schemas.openxmlformats.org/drawingml/2006/wordprocessingDrawing">
+<w:document xmlns:wpc="http://schemas.microsoft.com/office/word/2010/wordprocessingCanvas" xmlns:mo="http://schemas.microsoft.com/office/mac/office/2008/main" xmlns:mc="http://schemas.openxmlformats.org/markup-compatibility/2006" xmlns:mv="urn:schemas-microsoft-com:mac:vml" xmlns:o="urn:schemas-microsoft-com:office:office" xmlns:r="http://schemas.openxmlformats.org/officeDocument/2006/relationships" xmlns:m="http://schemas.openxmlformats.org/officeDocument/2006/math" xmlns:v="urn:schemas-microsoft-com:vml" xmlns:wp14="http://schemas.microsoft.com/office/word/2010/wordprocessingDrawing" xmlns:wp="http://schemas.openxmlformats.org/drawingml/2006/wordprocessingDrawing" xmlns:w10="urn:schemas-microsoft-com:office:word" xmlns:w="http://schemas.openxmlformats.org/wordprocessingml/2006/main" xmlns:w14="http://schemas.microsoft.com/office/word/2010/wordml" xmlns:w15="http://schemas.microsoft.com/office/word/2012/wordml" xmlns:wpg="http://schemas.microsoft.com/office/word/2010/wordprocessingGroup" xmlns:wpi="http://schemas.microsoft.com/office/word/2010/wordprocessingInk" xmlns:wne="http://schemas.microsoft.com/office/word/2006/wordml" xmlns:wps="http://schemas.microsoft.com/office/word/2010/wordprocessingShape" mc:Ignorable="w14 w15 wp14">
   <w:body>
     <w:p>
       <w:pPr>
         <w:pStyle w:val="Heading1"/>
       </w:pPr>
-      <w:bookmarkStart w:id="21" w:name="brocade-update-firewall"/>
-      <w:bookmarkEnd w:id="21"/>
-      <w:r>
-        <w:t xml:space="preserve">brocade-update-firewall</w:t>
+      <w:bookmarkStart w:id="0" w:name="brocade-update-firewall"/>
+      <w:bookmarkEnd w:id="0"/>
+      <w:r>
+        <w:t>brocade-update-firewall</w:t>
       </w:r>
     </w:p>
     <w:p>
@@ -17,17 +17,17 @@
         <w:pStyle w:val="FirstParagraph"/>
       </w:pPr>
       <w:r>
-        <w:t xml:space="preserve">NPM module to update banned IP addresses list in Brocade's RBL service protection class.</w:t>
+        <w:t>NPM module to update banned IP addresses list in Brocade's RBL service protection class.</w:t>
       </w:r>
     </w:p>
     <w:p>
       <w:pPr>
         <w:pStyle w:val="Heading3"/>
       </w:pPr>
-      <w:bookmarkStart w:id="22" w:name="emerging-threats-fwip-rules"/>
-      <w:bookmarkEnd w:id="22"/>
-      <w:r>
-        <w:t xml:space="preserve">Emerging Threats fwip rules</w:t>
+      <w:bookmarkStart w:id="1" w:name="emerging-threats-fwip-rules"/>
+      <w:bookmarkEnd w:id="1"/>
+      <w:r>
+        <w:t>Emerging Threats fwip rules</w:t>
       </w:r>
     </w:p>
     <w:p>
@@ -35,34 +35,31 @@
         <w:pStyle w:val="FirstParagraph"/>
       </w:pPr>
       <w:r>
-        <w:t xml:space="preserve">Downloads</w:t>
-      </w:r>
-      <w:r>
-        <w:t xml:space="preserve"> </w:t>
-      </w:r>
-      <w:hyperlink r:id="rId23">
+        <w:t xml:space="preserve">Downloads </w:t>
+      </w:r>
+      <w:hyperlink r:id="rId7">
         <w:r>
           <w:rPr>
             <w:rStyle w:val="Hyperlink"/>
           </w:rPr>
-          <w:t xml:space="preserve">Emerging Threats</w:t>
+          <w:t>Emerging Threats</w:t>
         </w:r>
       </w:hyperlink>
       <w:r>
         <w:t xml:space="preserve"> </w:t>
       </w:r>
       <w:r>
-        <w:t xml:space="preserve">raw IPs for firewall block lists, and then updates the RBL protection class in Brocade. This service protection class is applied to virtual servers to reject traffic from know bad IP addresses.</w:t>
+        <w:t>raw IPs for firewall block lists, and then updates the RBL protection class in Brocade. This service protection class is applied to virtual servers to reject traffic from know bad IP addresses.</w:t>
       </w:r>
     </w:p>
     <w:p>
       <w:pPr>
         <w:pStyle w:val="Heading2"/>
       </w:pPr>
-      <w:bookmarkStart w:id="24" w:name="requirements"/>
-      <w:bookmarkEnd w:id="24"/>
-      <w:r>
-        <w:t xml:space="preserve">Requirements</w:t>
+      <w:bookmarkStart w:id="2" w:name="requirements"/>
+      <w:bookmarkEnd w:id="2"/>
+      <w:r>
+        <w:t>Requirements</w:t>
       </w:r>
     </w:p>
     <w:p>
@@ -70,17 +67,56 @@
         <w:pStyle w:val="FirstParagraph"/>
       </w:pPr>
       <w:r>
-        <w:t xml:space="preserve">The following components are required to run this module - * git * nodejs (5.9.1)</w:t>
+        <w:t>The following components are required to run this</w:t>
+      </w:r>
+      <w:r>
+        <w:t xml:space="preserve"> module </w:t>
+      </w:r>
+      <w:r>
+        <w:t>–</w:t>
+      </w:r>
+      <w:r>
+        <w:t xml:space="preserve"> </w:t>
+      </w:r>
+    </w:p>
+    <w:p>
+      <w:pPr>
+        <w:pStyle w:val="FirstParagraph"/>
+        <w:numPr>
+          <w:ilvl w:val="0"/>
+          <w:numId w:val="4"/>
+        </w:numPr>
+      </w:pPr>
+      <w:r>
+        <w:t xml:space="preserve">git </w:t>
+      </w:r>
+    </w:p>
+    <w:p>
+      <w:pPr>
+        <w:pStyle w:val="FirstParagraph"/>
+        <w:numPr>
+          <w:ilvl w:val="0"/>
+          <w:numId w:val="4"/>
+        </w:numPr>
+      </w:pPr>
+      <w:r>
+        <w:t>nodejs (5.9.1</w:t>
+      </w:r>
+      <w:r>
+        <w:t xml:space="preserve"> or above</w:t>
+      </w:r>
+      <w:r>
+        <w:t>)</w:t>
       </w:r>
     </w:p>
     <w:p>
       <w:pPr>
         <w:pStyle w:val="Heading2"/>
       </w:pPr>
-      <w:bookmarkStart w:id="25" w:name="installation-and-configuration"/>
-      <w:bookmarkEnd w:id="25"/>
-      <w:r>
-        <w:t xml:space="preserve">Installation and configuration</w:t>
+      <w:bookmarkStart w:id="3" w:name="installation-and-configuration"/>
+      <w:bookmarkEnd w:id="3"/>
+      <w:r>
+        <w:t>Installation and configuration</w:t>
       </w:r>
     </w:p>
     <w:p>
@@ -88,69 +124,59 @@
         <w:pStyle w:val="FirstParagraph"/>
       </w:pPr>
       <w:r>
-        <w:t xml:space="preserve">Create an a</w:t>
-      </w:r>
-      <w:r>
-        <w:t xml:space="preserve"> </w:t>
-      </w:r>
-      <w:r>
-        <w:rPr>
-          <w:rStyle w:val="VerbatimChar"/>
-        </w:rPr>
-        <w:t xml:space="preserve">Service Protection Class</w:t>
-      </w:r>
-      <w:r>
-        <w:t xml:space="preserve"> </w:t>
-      </w:r>
-      <w:r>
-        <w:t xml:space="preserve">from the Brocade console by navigating to</w:t>
-      </w:r>
-      <w:r>
-        <w:t xml:space="preserve"> </w:t>
-      </w:r>
-      <w:r>
-        <w:rPr>
-          <w:rStyle w:val="VerbatimChar"/>
-        </w:rPr>
-        <w:t xml:space="preserve">Catalogs</w:t>
-      </w:r>
-      <w:r>
-        <w:t xml:space="preserve"> </w:t>
-      </w:r>
-      <w:r>
-        <w:t xml:space="preserve">and then clicking</w:t>
-      </w:r>
-      <w:r>
-        <w:t xml:space="preserve"> </w:t>
-      </w:r>
-      <w:r>
-        <w:rPr>
-          <w:rStyle w:val="VerbatimChar"/>
-        </w:rPr>
-        <w:t xml:space="preserve">Service Protection Classes</w:t>
-      </w:r>
-    </w:p>
-    <w:p>
-      <w:pPr>
-        <w:pStyle w:val="FigureWithCaption"/>
-      </w:pPr>
-      <w:r>
+        <w:t xml:space="preserve">Create a </w:t>
+      </w:r>
+      <w:r>
+        <w:rPr>
+          <w:rStyle w:val="VerbatimChar"/>
+        </w:rPr>
+        <w:t>Service Protection Class</w:t>
+      </w:r>
+      <w:r>
+        <w:t xml:space="preserve"> from the Brocade console by navigating to </w:t>
+      </w:r>
+      <w:r>
+        <w:rPr>
+          <w:rStyle w:val="VerbatimChar"/>
+        </w:rPr>
+        <w:t>Catalogs</w:t>
+      </w:r>
+      <w:r>
+        <w:t xml:space="preserve"> and then clicking </w:t>
+      </w:r>
+      <w:r>
+        <w:rPr>
+          <w:rStyle w:val="VerbatimChar"/>
+        </w:rPr>
+        <w:t>Service Protection Classes</w:t>
+      </w:r>
+    </w:p>
+    <w:p>
+      <w:pPr>
+        <w:pStyle w:val="FigurewithCaption"/>
+      </w:pPr>
+      <w:r>
+        <w:rPr>
+          <w:noProof/>
+        </w:rPr>
+        <w:lastRenderedPageBreak/>
         <w:drawing>
-          <wp:inline>
+          <wp:inline distT="0" distB="0" distL="0" distR="0" wp14:anchorId="75B8A2C0" wp14:editId="4748910B">
             <wp:extent cx="5334000" cy="3918247"/>
-            <wp:effectExtent b="0" l="0" r="0" t="0"/>
-            <wp:docPr descr="" id="1" name="Picture"/>
-            <a:graphic>
+            <wp:effectExtent l="0" t="0" r="0" b="0"/>
+            <wp:docPr id="1" name="Picture"/>
+            <wp:cNvGraphicFramePr/>
+            <a:graphic xmlns:a="http://schemas.openxmlformats.org/drawingml/2006/main">
               <a:graphicData uri="http://schemas.openxmlformats.org/drawingml/2006/picture">
-                <pic:pic>
+                <pic:pic xmlns:pic="http://schemas.openxmlformats.org/drawingml/2006/picture">
                   <pic:nvPicPr>
-                    <pic:cNvPr descr="https://s3-us-west-2.amazonaws.com/techopsteam/assets/images/service-protection.png" id="0" name="Picture"/>
+                    <pic:cNvPr id="0" name="Picture" descr="https://s3-us-west-2.amazonaws.com/techopsteam/assets/images/service-protection.png"/>
                     <pic:cNvPicPr>
-                      <a:picLocks noChangeArrowheads="1" noChangeAspect="1"/>
+                      <a:picLocks noChangeAspect="1" noChangeArrowheads="1"/>
                     </pic:cNvPicPr>
                   </pic:nvPicPr>
                   <pic:blipFill>
-                    <a:blip r:embed="rId28"/>
+                    <a:blip r:embed="rId8"/>
                     <a:stretch>
                       <a:fillRect/>
                     </a:stretch>
@@ -182,7 +208,7 @@
         <w:pStyle w:val="ImageCaption"/>
       </w:pPr>
       <w:r>
-        <w:t xml:space="preserve">Catalogs -&gt; Service Protection classes</w:t>
+        <w:t>Catalogs -&gt; Service Protection classes</w:t>
       </w:r>
     </w:p>
     <w:p>
@@ -190,37 +216,41 @@
         <w:pStyle w:val="BodyText"/>
       </w:pPr>
       <w:r>
-        <w:t xml:space="preserve">Enter a name for your service protection class and click</w:t>
+        <w:t>Enter a name for your</w:t>
+      </w:r>
+      <w:r>
+        <w:t xml:space="preserve"> service protection class and click </w:t>
+      </w:r>
+      <w:r>
+        <w:rPr>
+          <w:rStyle w:val="VerbatimChar"/>
+        </w:rPr>
+        <w:t>Create Class</w:t>
       </w:r>
       <w:r>
         <w:t xml:space="preserve"> </w:t>
       </w:r>
       <w:r>
         <w:rPr>
-          <w:rStyle w:val="VerbatimChar"/>
-        </w:rPr>
-        <w:t xml:space="preserve">Create Class</w:t>
-      </w:r>
-      <w:r>
-        <w:t xml:space="preserve"> </w:t>
-      </w:r>
-      <w:r>
+          <w:noProof/>
+        </w:rPr>
         <w:drawing>
-          <wp:inline>
+          <wp:inline distT="0" distB="0" distL="0" distR="0" wp14:anchorId="45F11F0C" wp14:editId="4E40F736">
             <wp:extent cx="5334000" cy="3682762"/>
-            <wp:effectExtent b="0" l="0" r="0" t="0"/>
-            <wp:docPr descr="" id="1" name="Picture"/>
-            <a:graphic>
+            <wp:effectExtent l="0" t="0" r="0" b="0"/>
+            <wp:docPr id="2" name="Picture"/>
+            <wp:cNvGraphicFramePr/>
+            <a:graphic xmlns:a="http://schemas.openxmlformats.org/drawingml/2006/main">
               <a:graphicData uri="http://schemas.openxmlformats.org/drawingml/2006/picture">
-                <pic:pic>
+                <pic:pic xmlns:pic="http://schemas.openxmlformats.org/drawingml/2006/picture">
                   <pic:nvPicPr>
-                    <pic:cNvPr descr="https://s3-us-west-2.amazonaws.com/techopsteam/assets/images/create-class.png" id="0" name="Picture"/>
+                    <pic:cNvPr id="0" name="Picture" descr="https://s3-us-west-2.amazonaws.com/techopsteam/assets/images/create-class.png"/>
                     <pic:cNvPicPr>
-                      <a:picLocks noChangeArrowheads="1" noChangeAspect="1"/>
+                      <a:picLocks noChangeAspect="1" noChangeArrowheads="1"/>
                     </pic:cNvPicPr>
                   </pic:nvPicPr>
                   <pic:blipFill>
-                    <a:blip r:embed="rId31"/>
+                    <a:blip r:embed="rId9"/>
                     <a:stretch>
                       <a:fillRect/>
                     </a:stretch>
@@ -252,28 +282,30 @@
         <w:pStyle w:val="BodyText"/>
       </w:pPr>
       <w:r>
-        <w:t xml:space="preserve">Attach this class to a virtual server</w:t>
-      </w:r>
-      <w:r>
-        <w:t xml:space="preserve"> </w:t>
-      </w:r>
-      <w:r>
+        <w:lastRenderedPageBreak/>
+        <w:t xml:space="preserve">Attach this class to a virtual server </w:t>
+      </w:r>
+      <w:r>
+        <w:rPr>
+          <w:noProof/>
+        </w:rPr>
         <w:drawing>
-          <wp:inline>
+          <wp:inline distT="0" distB="0" distL="0" distR="0" wp14:anchorId="2D58A304" wp14:editId="3C72A679">
             <wp:extent cx="5334000" cy="4415150"/>
-            <wp:effectExtent b="0" l="0" r="0" t="0"/>
-            <wp:docPr descr="" id="1" name="Picture"/>
-            <a:graphic>
+            <wp:effectExtent l="0" t="0" r="0" b="0"/>
+            <wp:docPr id="3" name="Picture"/>
+            <wp:cNvGraphicFramePr/>
+            <a:graphic xmlns:a="http://schemas.openxmlformats.org/drawingml/2006/main">
               <a:graphicData uri="http://schemas.openxmlformats.org/drawingml/2006/picture">
-                <pic:pic>
+                <pic:pic xmlns:pic="http://schemas.openxmlformats.org/drawingml/2006/picture">
                   <pic:nvPicPr>
-                    <pic:cNvPr descr="https://s3-us-west-2.amazonaws.com/techopsteam/assets/images/virtual-server-classes.png" id="0" name="Picture"/>
+                    <pic:cNvPr id="0" name="Picture" descr="https://s3-us-west-2.amazonaws.com/techopsteam/assets/images/virtual-server-classes.png"/>
                     <pic:cNvPicPr>
-                      <a:picLocks noChangeArrowheads="1" noChangeAspect="1"/>
+                      <a:picLocks noChangeAspect="1" noChangeArrowheads="1"/>
                     </pic:cNvPicPr>
                   </pic:nvPicPr>
                   <pic:blipFill>
-                    <a:blip r:embed="rId34"/>
+                    <a:blip r:embed="rId10"/>
                     <a:stretch>
                       <a:fillRect/>
                     </a:stretch>
@@ -305,37 +337,39 @@
         <w:pStyle w:val="BodyText"/>
       </w:pPr>
       <w:r>
-        <w:t xml:space="preserve">Select your service protection class and click</w:t>
+        <w:lastRenderedPageBreak/>
+        <w:t xml:space="preserve">Select your service protection class and click </w:t>
+      </w:r>
+      <w:r>
+        <w:rPr>
+          <w:rStyle w:val="VerbatimChar"/>
+        </w:rPr>
+        <w:t>Update</w:t>
       </w:r>
       <w:r>
         <w:t xml:space="preserve"> </w:t>
       </w:r>
       <w:r>
         <w:rPr>
-          <w:rStyle w:val="VerbatimChar"/>
-        </w:rPr>
-        <w:t xml:space="preserve">Update</w:t>
-      </w:r>
-      <w:r>
-        <w:t xml:space="preserve"> </w:t>
-      </w:r>
-      <w:r>
+          <w:noProof/>
+        </w:rPr>
         <w:drawing>
-          <wp:inline>
+          <wp:inline distT="0" distB="0" distL="0" distR="0" wp14:anchorId="15693784" wp14:editId="00838857">
             <wp:extent cx="5334000" cy="3697111"/>
-            <wp:effectExtent b="0" l="0" r="0" t="0"/>
-            <wp:docPr descr="" id="1" name="Picture"/>
-            <a:graphic>
+            <wp:effectExtent l="0" t="0" r="0" b="0"/>
+            <wp:docPr id="4" name="Picture"/>
+            <wp:cNvGraphicFramePr/>
+            <a:graphic xmlns:a="http://schemas.openxmlformats.org/drawingml/2006/main">
               <a:graphicData uri="http://schemas.openxmlformats.org/drawingml/2006/picture">
-                <pic:pic>
+                <pic:pic xmlns:pic="http://schemas.openxmlformats.org/drawingml/2006/picture">
                   <pic:nvPicPr>
-                    <pic:cNvPr descr="https://s3-us-west-2.amazonaws.com/techopsteam/assets/images/vserver-protection.png" id="0" name="Picture"/>
+                    <pic:cNvPr id="0" name="Picture" descr="https://s3-us-west-2.amazonaws.com/techopsteam/assets/images/vserver-protection.png"/>
                     <pic:cNvPicPr>
-                      <a:picLocks noChangeArrowheads="1" noChangeAspect="1"/>
+                      <a:picLocks noChangeAspect="1" noChangeArrowheads="1"/>
                     </pic:cNvPicPr>
                   </pic:nvPicPr>
                   <pic:blipFill>
-                    <a:blip r:embed="rId37"/>
+                    <a:blip r:embed="rId11"/>
                     <a:stretch>
                       <a:fillRect/>
                     </a:stretch>
@@ -367,7 +401,7 @@
         <w:pStyle w:val="BodyText"/>
       </w:pPr>
       <w:r>
-        <w:t xml:space="preserve">Check out the repository from git -</w:t>
+        <w:t>Check out the repository from git -</w:t>
       </w:r>
     </w:p>
     <w:p>
@@ -378,7 +412,7 @@
         <w:rPr>
           <w:rStyle w:val="VerbatimChar"/>
         </w:rPr>
-        <w:t xml:space="preserve">$ git clone https://git.demo.hcentive.com/brocade-update-firewall</w:t>
+        <w:t>$ git clone https://git.demo.hcentive.com/brocade-update-firewall</w:t>
       </w:r>
     </w:p>
     <w:p>
@@ -386,37 +420,177 @@
         <w:pStyle w:val="FirstParagraph"/>
       </w:pPr>
       <w:r>
-        <w:t xml:space="preserve">Go to the</w:t>
+        <w:t>Go to t</w:t>
+      </w:r>
+      <w:r>
+        <w:t xml:space="preserve">he </w:t>
+      </w:r>
+      <w:r>
+        <w:rPr>
+          <w:rStyle w:val="VerbatimChar"/>
+        </w:rPr>
+        <w:t>brocade-update-firewall</w:t>
+      </w:r>
+      <w:r>
+        <w:t xml:space="preserve"> directory and update configuration attributes to connect to the Brocade API -</w:t>
+      </w:r>
+    </w:p>
+    <w:p>
+      <w:pPr>
+        <w:pStyle w:val="SourceCode"/>
+      </w:pPr>
+      <w:r>
+        <w:rPr>
+          <w:rStyle w:val="VerbatimChar"/>
+        </w:rPr>
+        <w:t>$ cd brocade-update-firewall</w:t>
+      </w:r>
+    </w:p>
+    <w:p>
+      <w:pPr>
+        <w:pStyle w:val="FirstParagraph"/>
+      </w:pPr>
+      <w:r>
+        <w:t xml:space="preserve">Make the following changes to configure Brocade API endpoint </w:t>
+      </w:r>
+      <w:r>
+        <w:t>–</w:t>
       </w:r>
       <w:r>
         <w:t xml:space="preserve"> </w:t>
       </w:r>
-      <w:r>
-        <w:rPr>
-          <w:rStyle w:val="VerbatimChar"/>
-        </w:rPr>
-        <w:t xml:space="preserve">brocade-update-firewall</w:t>
+    </w:p>
+    <w:p>
+      <w:pPr>
+        <w:pStyle w:val="FirstParagraph"/>
+        <w:numPr>
+          <w:ilvl w:val="0"/>
+          <w:numId w:val="4"/>
+        </w:numPr>
+      </w:pPr>
+      <w:r>
+        <w:t xml:space="preserve">Rename </w:t>
+      </w:r>
+      <w:r>
+        <w:rPr>
+          <w:rStyle w:val="VerbatimChar"/>
+        </w:rPr>
+        <w:t>conf/brocade.json.template</w:t>
+      </w:r>
+      <w:r>
+        <w:t xml:space="preserve"> to </w:t>
+      </w:r>
+      <w:r>
+        <w:rPr>
+          <w:rStyle w:val="VerbatimChar"/>
+        </w:rPr>
+        <w:t>conf/brocade.json</w:t>
+      </w:r>
+      <w:r>
+        <w:t xml:space="preserve">. </w:t>
+      </w:r>
+    </w:p>
+    <w:p>
+      <w:pPr>
+        <w:pStyle w:val="FirstParagraph"/>
+        <w:numPr>
+          <w:ilvl w:val="0"/>
+          <w:numId w:val="4"/>
+        </w:numPr>
+      </w:pPr>
+      <w:r>
+        <w:t xml:space="preserve">Replace </w:t>
+      </w:r>
+      <w:r>
+        <w:rPr>
+          <w:rStyle w:val="VerbatimChar"/>
+        </w:rPr>
+        <w:t>API_HOST</w:t>
+      </w:r>
+      <w:r>
+        <w:t xml:space="preserve"> with the private IP address of the Brocade load balancer. </w:t>
+      </w:r>
+    </w:p>
+    <w:p>
+      <w:pPr>
+        <w:pStyle w:val="FirstParagraph"/>
+        <w:numPr>
+          <w:ilvl w:val="0"/>
+          <w:numId w:val="4"/>
+        </w:numPr>
+      </w:pPr>
+      <w:r>
+        <w:t xml:space="preserve">Replace </w:t>
+      </w:r>
+      <w:r>
+        <w:rPr>
+          <w:rStyle w:val="VerbatimChar"/>
+        </w:rPr>
+        <w:t>YOUR_API_USERNAME</w:t>
+      </w:r>
+      <w:r>
+        <w:t xml:space="preserve"> with the username that has permissions to make API calls, e.g. </w:t>
+      </w:r>
+      <w:r>
+        <w:rPr>
+          <w:rStyle w:val="VerbatimChar"/>
+        </w:rPr>
+        <w:t>restapi</w:t>
+      </w:r>
+      <w:r>
+        <w:t xml:space="preserve">. </w:t>
+      </w:r>
+    </w:p>
+    <w:p>
+      <w:pPr>
+        <w:pStyle w:val="FirstParagraph"/>
+        <w:numPr>
+          <w:ilvl w:val="0"/>
+          <w:numId w:val="4"/>
+        </w:numPr>
+      </w:pPr>
+      <w:bookmarkStart w:id="4" w:name="_GoBack"/>
+      <w:bookmarkEnd w:id="4"/>
+      <w:r>
+        <w:t xml:space="preserve">Replace </w:t>
+      </w:r>
+      <w:r>
+        <w:rPr>
+          <w:rStyle w:val="VerbatimChar"/>
+        </w:rPr>
+        <w:t>YOUR_API_PASSWORD</w:t>
+      </w:r>
+      <w:r>
+        <w:t xml:space="preserve"> with the password for the API user.</w:t>
+      </w:r>
+    </w:p>
+    <w:p>
+      <w:pPr>
+        <w:pStyle w:val="BodyText"/>
+      </w:pPr>
+      <w:r>
+        <w:t xml:space="preserve">Run </w:t>
+      </w:r>
+      <w:r>
+        <w:rPr>
+          <w:rStyle w:val="VerbatimChar"/>
+        </w:rPr>
+        <w:t>npm install</w:t>
       </w:r>
       <w:r>
         <w:t xml:space="preserve"> </w:t>
       </w:r>
       <w:r>
-        <w:t xml:space="preserve">directory and run</w:t>
-      </w:r>
-      <w:r>
-        <w:t xml:space="preserve"> </w:t>
-      </w:r>
-      <w:r>
-        <w:rPr>
-          <w:rStyle w:val="VerbatimChar"/>
-        </w:rPr>
-        <w:t xml:space="preserve">npm install</w:t>
-      </w:r>
-      <w:r>
-        <w:t xml:space="preserve"> </w:t>
-      </w:r>
-      <w:r>
-        <w:t xml:space="preserve">install dependencies -</w:t>
+        <w:t xml:space="preserve">to install dependencies and executable command to update the firewall. Run the </w:t>
+      </w:r>
+      <w:r>
+        <w:rPr>
+          <w:rStyle w:val="VerbatimChar"/>
+        </w:rPr>
+        <w:t>update-fw</w:t>
+      </w:r>
+      <w:r>
+        <w:t xml:space="preserve"> command from the installation directory to update the blacklist -</w:t>
       </w:r>
     </w:p>
     <w:p>
@@ -427,16 +601,51 @@
         <w:rPr>
           <w:rStyle w:val="VerbatimChar"/>
         </w:rPr>
-        <w:t xml:space="preserve">$ cd brocade-update-firewall</w:t>
-      </w:r>
-      <w:r>
-        <w:br w:type="textWrapping"/>
-      </w:r>
-      <w:r>
-        <w:rPr>
-          <w:rStyle w:val="VerbatimChar"/>
-        </w:rPr>
-        <w:t xml:space="preserve">$ npm install</w:t>
+        <w:t>$ npm install</w:t>
+      </w:r>
+      <w:r>
+        <w:br/>
+      </w:r>
+      <w:r>
+        <w:rPr>
+          <w:rStyle w:val="VerbatimChar"/>
+        </w:rPr>
+        <w:t>$ update-fw</w:t>
+      </w:r>
+      <w:r>
+        <w:br/>
+      </w:r>
+      <w:r>
+        <w:rPr>
+          <w:rStyle w:val="VerbatimChar"/>
+        </w:rPr>
+        <w:t>info: Updating ip-blacklist with 1644 addresses</w:t>
+      </w:r>
+      <w:r>
+        <w:br/>
+      </w:r>
+      <w:r>
+        <w:rPr>
+          <w:rStyle w:val="VerbatimChar"/>
+        </w:rPr>
+        <w:t xml:space="preserve">info: Updated ip-blacklist </w:t>
+      </w:r>
+      <w:r>
+        <w:rPr>
+          <w:rStyle w:val="VerbatimChar"/>
+        </w:rPr>
+        <w:t>with 1644 addresses</w:t>
+      </w:r>
+    </w:p>
+    <w:p>
+      <w:pPr>
+        <w:pStyle w:val="Heading2"/>
+      </w:pPr>
+      <w:bookmarkStart w:id="5" w:name="validation"/>
+      <w:bookmarkEnd w:id="5"/>
+      <w:r>
+        <w:lastRenderedPageBreak/>
+        <w:t>Validation</w:t>
       </w:r>
     </w:p>
     <w:p>
@@ -444,223 +653,67 @@
         <w:pStyle w:val="FirstParagraph"/>
       </w:pPr>
       <w:r>
-        <w:t xml:space="preserve">Make the following changes to configure Brocade API endpoint - * Rename</w:t>
-      </w:r>
-      <w:r>
-        <w:t xml:space="preserve"> </w:t>
-      </w:r>
-      <w:r>
-        <w:rPr>
-          <w:rStyle w:val="VerbatimChar"/>
-        </w:rPr>
-        <w:t xml:space="preserve">conf/brocade.json.template</w:t>
-      </w:r>
-      <w:r>
-        <w:t xml:space="preserve"> </w:t>
-      </w:r>
-      <w:r>
-        <w:t xml:space="preserve">to</w:t>
-      </w:r>
-      <w:r>
-        <w:t xml:space="preserve"> </w:t>
-      </w:r>
-      <w:r>
-        <w:rPr>
-          <w:rStyle w:val="VerbatimChar"/>
-        </w:rPr>
-        <w:t xml:space="preserve">conf/brocade.json</w:t>
-      </w:r>
-      <w:r>
-        <w:t xml:space="preserve">. * Replace</w:t>
-      </w:r>
-      <w:r>
-        <w:t xml:space="preserve"> </w:t>
-      </w:r>
-      <w:r>
-        <w:rPr>
-          <w:rStyle w:val="VerbatimChar"/>
-        </w:rPr>
-        <w:t xml:space="preserve">API_HOST</w:t>
-      </w:r>
-      <w:r>
-        <w:t xml:space="preserve"> </w:t>
-      </w:r>
-      <w:r>
-        <w:t xml:space="preserve">with the private IP address of the Brocade load balancer. * Replace</w:t>
-      </w:r>
-      <w:r>
-        <w:t xml:space="preserve"> </w:t>
-      </w:r>
-      <w:r>
-        <w:rPr>
-          <w:rStyle w:val="VerbatimChar"/>
-        </w:rPr>
-        <w:t xml:space="preserve">YOUR_API_USERNAME</w:t>
-      </w:r>
-      <w:r>
-        <w:t xml:space="preserve"> </w:t>
-      </w:r>
-      <w:r>
-        <w:t xml:space="preserve">with the username that has permissions to make API calls, e.g.</w:t>
-      </w:r>
-      <w:r>
-        <w:t xml:space="preserve"> </w:t>
-      </w:r>
-      <w:r>
-        <w:rPr>
-          <w:rStyle w:val="VerbatimChar"/>
-        </w:rPr>
-        <w:t xml:space="preserve">restapi</w:t>
-      </w:r>
-      <w:r>
-        <w:t xml:space="preserve">. * Replace</w:t>
-      </w:r>
-      <w:r>
-        <w:t xml:space="preserve"> </w:t>
-      </w:r>
-      <w:r>
-        <w:rPr>
-          <w:rStyle w:val="VerbatimChar"/>
-        </w:rPr>
-        <w:t xml:space="preserve">YOUR_API_PASSWORD</w:t>
-      </w:r>
-      <w:r>
-        <w:t xml:space="preserve"> </w:t>
-      </w:r>
-      <w:r>
-        <w:t xml:space="preserve">with the password for the API user.</w:t>
-      </w:r>
-    </w:p>
-    <w:p>
-      <w:pPr>
-        <w:pStyle w:val="BodyText"/>
-      </w:pPr>
-      <w:r>
-        <w:t xml:space="preserve">Execute the following command from the installation directory to update the blacklist -</w:t>
-      </w:r>
-    </w:p>
-    <w:p>
-      <w:pPr>
-        <w:pStyle w:val="SourceCode"/>
-      </w:pPr>
-      <w:r>
-        <w:rPr>
-          <w:rStyle w:val="VerbatimChar"/>
-        </w:rPr>
-        <w:t xml:space="preserve">$ node index.js</w:t>
-      </w:r>
-      <w:r>
-        <w:br w:type="textWrapping"/>
-      </w:r>
-      <w:r>
-        <w:rPr>
-          <w:rStyle w:val="VerbatimChar"/>
-        </w:rPr>
-        <w:t xml:space="preserve">info: Updating ip-blacklist with 1644 addresses</w:t>
-      </w:r>
-      <w:r>
-        <w:br w:type="textWrapping"/>
-      </w:r>
-      <w:r>
-        <w:rPr>
-          <w:rStyle w:val="VerbatimChar"/>
-        </w:rPr>
-        <w:t xml:space="preserve">info: Updated ip-blacklist with 1644 addresses</w:t>
-      </w:r>
-    </w:p>
-    <w:p>
-      <w:pPr>
-        <w:pStyle w:val="Heading2"/>
-      </w:pPr>
-      <w:bookmarkStart w:id="38" w:name="validation"/>
-      <w:bookmarkEnd w:id="38"/>
-      <w:r>
-        <w:t xml:space="preserve">Validation</w:t>
-      </w:r>
-    </w:p>
-    <w:p>
-      <w:pPr>
-        <w:pStyle w:val="FirstParagraph"/>
-      </w:pPr>
-      <w:r>
-        <w:t xml:space="preserve">Login to the Brocade console, navigate to</w:t>
-      </w:r>
-      <w:r>
-        <w:t xml:space="preserve"> </w:t>
-      </w:r>
-      <w:r>
-        <w:rPr>
-          <w:rStyle w:val="VerbatimChar"/>
-        </w:rPr>
-        <w:t xml:space="preserve">Catalogs</w:t>
-      </w:r>
-      <w:r>
-        <w:t xml:space="preserve"> </w:t>
-      </w:r>
-      <w:r>
-        <w:t xml:space="preserve">and click</w:t>
-      </w:r>
-      <w:r>
-        <w:t xml:space="preserve"> </w:t>
-      </w:r>
-      <w:r>
-        <w:rPr>
-          <w:rStyle w:val="VerbatimChar"/>
-        </w:rPr>
-        <w:t xml:space="preserve">Service Protection Classes</w:t>
-      </w:r>
-      <w:r>
-        <w:t xml:space="preserve"> </w:t>
-      </w:r>
-      <w:r>
-        <w:t xml:space="preserve">and select the</w:t>
-      </w:r>
-      <w:r>
-        <w:t xml:space="preserve"> </w:t>
-      </w:r>
-      <w:r>
-        <w:rPr>
-          <w:rStyle w:val="VerbatimChar"/>
-        </w:rPr>
-        <w:t xml:space="preserve">ip-blacklist</w:t>
-      </w:r>
-      <w:r>
-        <w:t xml:space="preserve"> </w:t>
-      </w:r>
-      <w:r>
-        <w:t xml:space="preserve">class from</w:t>
-      </w:r>
-      <w:r>
-        <w:t xml:space="preserve"> </w:t>
-      </w:r>
-      <w:r>
-        <w:rPr>
-          <w:rStyle w:val="VerbatimChar"/>
-        </w:rPr>
-        <w:t xml:space="preserve">Service Protection Catalog</w:t>
-      </w:r>
-    </w:p>
-    <w:p>
-      <w:pPr>
-        <w:pStyle w:val="FigureWithCaption"/>
-      </w:pPr>
-      <w:r>
+        <w:t xml:space="preserve">Login to the Brocade console, navigate to </w:t>
+      </w:r>
+      <w:r>
+        <w:rPr>
+          <w:rStyle w:val="VerbatimChar"/>
+        </w:rPr>
+        <w:t>Catalogs</w:t>
+      </w:r>
+      <w:r>
+        <w:t xml:space="preserve"> and click </w:t>
+      </w:r>
+      <w:r>
+        <w:rPr>
+          <w:rStyle w:val="VerbatimChar"/>
+        </w:rPr>
+        <w:t>Service Protection Classes</w:t>
+      </w:r>
+      <w:r>
+        <w:t xml:space="preserve"> and select the </w:t>
+      </w:r>
+      <w:r>
+        <w:rPr>
+          <w:rStyle w:val="VerbatimChar"/>
+        </w:rPr>
+        <w:t>ip-blacklist</w:t>
+      </w:r>
+      <w:r>
+        <w:t xml:space="preserve"> class from </w:t>
+      </w:r>
+      <w:r>
+        <w:rPr>
+          <w:rStyle w:val="VerbatimChar"/>
+        </w:rPr>
+        <w:t>Service Protection Catalog</w:t>
+      </w:r>
+    </w:p>
+    <w:p>
+      <w:pPr>
+        <w:pStyle w:val="FigurewithCaption"/>
+      </w:pPr>
+      <w:r>
+        <w:rPr>
+          <w:noProof/>
+        </w:rPr>
         <w:drawing>
-          <wp:inline>
+          <wp:inline distT="0" distB="0" distL="0" distR="0" wp14:anchorId="51122CB9" wp14:editId="414A9B1C">
             <wp:extent cx="5334000" cy="2190163"/>
-            <wp:effectExtent b="0" l="0" r="0" t="0"/>
-            <wp:docPr descr="" id="1" name="Picture"/>
-            <a:graphic>
+            <wp:effectExtent l="0" t="0" r="0" b="0"/>
+            <wp:docPr id="5" name="Picture"/>
+            <wp:cNvGraphicFramePr/>
+            <a:graphic xmlns:a="http://schemas.openxmlformats.org/drawingml/2006/main">
               <a:graphicData uri="http://schemas.openxmlformats.org/drawingml/2006/picture">
-                <pic:pic>
+                <pic:pic xmlns:pic="http://schemas.openxmlformats.org/drawingml/2006/picture">
                   <pic:nvPicPr>
-                    <pic:cNvPr descr="https://s3-us-west-2.amazonaws.com/techopsteam/assets/images/ip-blacklist.png" id="0" name="Picture"/>
+                    <pic:cNvPr id="0" name="Picture" descr="https://s3-us-west-2.amazonaws.com/techopsteam/assets/images/ip-blacklist.png"/>
                     <pic:cNvPicPr>
-                      <a:picLocks noChangeArrowheads="1" noChangeAspect="1"/>
+                      <a:picLocks noChangeAspect="1" noChangeArrowheads="1"/>
                     </pic:cNvPicPr>
                   </pic:nvPicPr>
                   <pic:blipFill>
-                    <a:blip r:embed="rId41"/>
+                    <a:blip r:embed="rId12"/>
                     <a:stretch>
                       <a:fillRect/>
                     </a:stretch>
@@ -692,7 +745,7 @@
         <w:pStyle w:val="ImageCaption"/>
       </w:pPr>
       <w:r>
-        <w:t xml:space="preserve">ip-blacklist</w:t>
+        <w:t>ip-blacklist</w:t>
       </w:r>
     </w:p>
     <w:p>
@@ -700,45 +753,47 @@
         <w:pStyle w:val="BodyText"/>
       </w:pPr>
       <w:r>
-        <w:t xml:space="preserve">Drill down to the</w:t>
+        <w:t xml:space="preserve">Drill down to the </w:t>
+      </w:r>
+      <w:r>
+        <w:rPr>
+          <w:rStyle w:val="VerbatimChar"/>
+        </w:rPr>
+        <w:t>Access Restrictions</w:t>
       </w:r>
       <w:r>
         <w:t xml:space="preserve"> </w:t>
       </w:r>
       <w:r>
-        <w:rPr>
-          <w:rStyle w:val="VerbatimChar"/>
-        </w:rPr>
-        <w:t xml:space="preserve">Access Restrictions</w:t>
-      </w:r>
-      <w:r>
-        <w:t xml:space="preserve"> </w:t>
-      </w:r>
-      <w:r>
-        <w:t xml:space="preserve">section to view a list of banned CIDRs</w:t>
-      </w:r>
-    </w:p>
-    <w:p>
-      <w:pPr>
-        <w:pStyle w:val="FigureWithCaption"/>
-      </w:pPr>
-      <w:r>
+        <w:t>section to view a list of banned CIDRs</w:t>
+      </w:r>
+    </w:p>
+    <w:p>
+      <w:pPr>
+        <w:pStyle w:val="FigurewithCaption"/>
+      </w:pPr>
+      <w:r>
+        <w:rPr>
+          <w:noProof/>
+        </w:rPr>
+        <w:lastRenderedPageBreak/>
         <w:drawing>
-          <wp:inline>
+          <wp:inline distT="0" distB="0" distL="0" distR="0" wp14:anchorId="662D67AC" wp14:editId="76EF1DE7">
             <wp:extent cx="5334000" cy="6765946"/>
-            <wp:effectExtent b="0" l="0" r="0" t="0"/>
-            <wp:docPr descr="" id="1" name="Picture"/>
-            <a:graphic>
+            <wp:effectExtent l="0" t="0" r="0" b="0"/>
+            <wp:docPr id="6" name="Picture"/>
+            <wp:cNvGraphicFramePr/>
+            <a:graphic xmlns:a="http://schemas.openxmlformats.org/drawingml/2006/main">
               <a:graphicData uri="http://schemas.openxmlformats.org/drawingml/2006/picture">
-                <pic:pic>
+                <pic:pic xmlns:pic="http://schemas.openxmlformats.org/drawingml/2006/picture">
                   <pic:nvPicPr>
-                    <pic:cNvPr descr="https://s3-us-west-2.amazonaws.com/techopsteam/assets/images/banned-ips.png" id="0" name="Picture"/>
+                    <pic:cNvPr id="0" name="Picture" descr="https://s3-us-west-2.amazonaws.com/techopsteam/assets/images/banned-ips.png"/>
                     <pic:cNvPicPr>
-                      <a:picLocks noChangeArrowheads="1" noChangeAspect="1"/>
+                      <a:picLocks noChangeAspect="1" noChangeArrowheads="1"/>
                     </pic:cNvPicPr>
                   </pic:nvPicPr>
                   <pic:blipFill>
-                    <a:blip r:embed="rId44"/>
+                    <a:blip r:embed="rId13"/>
                     <a:stretch>
                       <a:fillRect/>
                     </a:stretch>
@@ -770,27 +825,28 @@
         <w:pStyle w:val="ImageCaption"/>
       </w:pPr>
       <w:r>
-        <w:t xml:space="preserve">Banned IPs</w:t>
+        <w:t>Banned IPs</w:t>
       </w:r>
     </w:p>
     <w:p>
       <w:pPr>
         <w:pStyle w:val="Heading2"/>
       </w:pPr>
-      <w:bookmarkStart w:id="45" w:name="troubleshooting"/>
-      <w:bookmarkEnd w:id="45"/>
-      <w:r>
-        <w:t xml:space="preserve">Troubleshooting</w:t>
+      <w:bookmarkStart w:id="6" w:name="troubleshooting"/>
+      <w:bookmarkEnd w:id="6"/>
+      <w:r>
+        <w:lastRenderedPageBreak/>
+        <w:t>Troubleshooting</w:t>
       </w:r>
     </w:p>
     <w:p>
       <w:pPr>
         <w:pStyle w:val="Heading3"/>
       </w:pPr>
-      <w:bookmarkStart w:id="46" w:name="remove-an-ip-address-from-the-banned-ips-list"/>
-      <w:bookmarkEnd w:id="46"/>
-      <w:r>
-        <w:t xml:space="preserve">Remove an IP address from the banned IPs list</w:t>
+      <w:bookmarkStart w:id="7" w:name="remove-an-ip-address-from-the-banned-ips"/>
+      <w:bookmarkEnd w:id="7"/>
+      <w:r>
+        <w:t>Remove an IP address from the banned IPs list</w:t>
       </w:r>
     </w:p>
     <w:p>
@@ -798,52 +854,37 @@
         <w:pStyle w:val="FirstParagraph"/>
       </w:pPr>
       <w:r>
-        <w:t xml:space="preserve">To remove an IP address from the banned IPs list click on the</w:t>
+        <w:t xml:space="preserve">To remove an IP address from the banned IPs list click on the </w:t>
+      </w:r>
+      <w:r>
+        <w:rPr>
+          <w:rStyle w:val="VerbatimChar"/>
+        </w:rPr>
+        <w:t>Remove</w:t>
+      </w:r>
+      <w:r>
+        <w:t xml:space="preserve"> checkbox next to the IP address and click </w:t>
+      </w:r>
+      <w:r>
+        <w:rPr>
+          <w:rStyle w:val="VerbatimChar"/>
+        </w:rPr>
+        <w:t>Update</w:t>
+      </w:r>
+      <w:r>
+        <w:t xml:space="preserve"> under the </w:t>
+      </w:r>
+      <w:r>
+        <w:rPr>
+          <w:rStyle w:val="VerbatimChar"/>
+        </w:rPr>
+        <w:t>Apply Changes</w:t>
       </w:r>
       <w:r>
         <w:t xml:space="preserve"> </w:t>
       </w:r>
       <w:r>
-        <w:rPr>
-          <w:rStyle w:val="VerbatimChar"/>
-        </w:rPr>
-        <w:t xml:space="preserve">Remove</w:t>
-      </w:r>
-      <w:r>
-        <w:t xml:space="preserve"> </w:t>
-      </w:r>
-      <w:r>
-        <w:t xml:space="preserve">checkbox next to the IP address and click</w:t>
-      </w:r>
-      <w:r>
-        <w:t xml:space="preserve"> </w:t>
-      </w:r>
-      <w:r>
-        <w:rPr>
-          <w:rStyle w:val="VerbatimChar"/>
-        </w:rPr>
-        <w:t xml:space="preserve">Update</w:t>
-      </w:r>
-      <w:r>
-        <w:t xml:space="preserve"> </w:t>
-      </w:r>
-      <w:r>
-        <w:t xml:space="preserve">under the</w:t>
-      </w:r>
-      <w:r>
-        <w:t xml:space="preserve"> </w:t>
-      </w:r>
-      <w:r>
-        <w:rPr>
-          <w:rStyle w:val="VerbatimChar"/>
-        </w:rPr>
-        <w:t xml:space="preserve">Apply Changes</w:t>
-      </w:r>
-      <w:r>
-        <w:t xml:space="preserve"> </w:t>
-      </w:r>
-      <w:r>
-        <w:t xml:space="preserve">section at the bottom of the page.</w:t>
+        <w:t>section at the bottom of the page.</w:t>
       </w:r>
     </w:p>
     <w:p>
@@ -854,27 +895,113 @@
         <w:rPr>
           <w:rStyle w:val="VerbatimChar"/>
         </w:rPr>
-        <w:t xml:space="preserve">NOTE: The removed IP address will be added back to the protection class on the next run of this utility unless the IP address is removed from Emerging Threats' blacklist.</w:t>
-      </w:r>
-    </w:p>
-    <w:sectPr/>
+        <w:t>NOTE: The removed IP address will be added back to the protection class on the next run of this utility unless the IP address is removed from Emerging Threats' blacklist.</w:t>
+      </w:r>
+    </w:p>
+    <w:p>
+      <w:pPr>
+        <w:pStyle w:val="Heading3"/>
+      </w:pPr>
+      <w:bookmarkStart w:id="8" w:name="logs"/>
+      <w:bookmarkEnd w:id="8"/>
+      <w:r>
+        <w:t>Logs</w:t>
+      </w:r>
+    </w:p>
+    <w:p>
+      <w:pPr>
+        <w:pStyle w:val="FirstParagraph"/>
+      </w:pPr>
+      <w:r>
+        <w:t xml:space="preserve">Logs are written to </w:t>
+      </w:r>
+      <w:r>
+        <w:rPr>
+          <w:rStyle w:val="VerbatimChar"/>
+        </w:rPr>
+        <w:t>info.log</w:t>
+      </w:r>
+      <w:r>
+        <w:t xml:space="preserve"> and </w:t>
+      </w:r>
+      <w:r>
+        <w:rPr>
+          <w:rStyle w:val="VerbatimChar"/>
+        </w:rPr>
+        <w:t>error.log</w:t>
+      </w:r>
+      <w:r>
+        <w:t xml:space="preserve"> fi</w:t>
+      </w:r>
+      <w:r>
+        <w:t xml:space="preserve">les the </w:t>
+      </w:r>
+      <w:r>
+        <w:rPr>
+          <w:rStyle w:val="VerbatimChar"/>
+        </w:rPr>
+        <w:t>logs</w:t>
+      </w:r>
+      <w:r>
+        <w:t xml:space="preserve"> folder as default. The change location and names of the log files, update attribute values in </w:t>
+      </w:r>
+      <w:r>
+        <w:rPr>
+          <w:rStyle w:val="VerbatimChar"/>
+        </w:rPr>
+        <w:t>default.json</w:t>
+      </w:r>
+      <w:r>
+        <w:t>.</w:t>
+      </w:r>
+    </w:p>
+    <w:sectPr>
+      <w:pgSz w:w="12240" w:h="15840"/>
+      <w:pgMar w:top="1440" w:right="1440" w:bottom="1440" w:left="1440" w:header="720" w:footer="720" w:gutter="0"/>
+      <w:cols w:space="720"/>
+    </w:sectPr>
   </w:body>
 </w:document>
 </file>
 
+<file path=word/endnotes.xml><?xml version="1.0" encoding="utf-8"?>
+<w:endnotes xmlns:wpc="http://schemas.microsoft.com/office/word/2010/wordprocessingCanvas" xmlns:mo="http://schemas.microsoft.com/office/mac/office/2008/main" xmlns:mc="http://schemas.openxmlformats.org/markup-compatibility/2006" xmlns:mv="urn:schemas-microsoft-com:mac:vml" xmlns:o="urn:schemas-microsoft-com:office:office" xmlns:r="http://schemas.openxmlformats.org/officeDocument/2006/relationships" xmlns:m="http://schemas.openxmlformats.org/officeDocument/2006/math" xmlns:v="urn:schemas-microsoft-com:vml" xmlns:wp14="http://schemas.microsoft.com/office/word/2010/wordprocessingDrawing" xmlns:wp="http://schemas.openxmlformats.org/drawingml/2006/wordprocessingDrawing" xmlns:w10="urn:schemas-microsoft-com:office:word" xmlns:w="http://schemas.openxmlformats.org/wordprocessingml/2006/main" xmlns:w14="http://schemas.microsoft.com/office/word/2010/wordml" xmlns:w15="http://schemas.microsoft.com/office/word/2012/wordml" xmlns:wpg="http://schemas.microsoft.com/office/word/2010/wordprocessingGroup" xmlns:wpi="http://schemas.microsoft.com/office/word/2010/wordprocessingInk" xmlns:wne="http://schemas.microsoft.com/office/word/2006/wordml" xmlns:wps="http://schemas.microsoft.com/office/word/2010/wordprocessingShape" mc:Ignorable="w14 w15 wp14">
+  <w:endnote w:type="separator" w:id="-1">
+    <w:p>
+      <w:pPr>
+        <w:spacing w:after="0"/>
+      </w:pPr>
+      <w:r>
+        <w:separator/>
+      </w:r>
+    </w:p>
+  </w:endnote>
+  <w:endnote w:type="continuationSeparator" w:id="0">
+    <w:p>
+      <w:pPr>
+        <w:spacing w:after="0"/>
+      </w:pPr>
+      <w:r>
+        <w:continuationSeparator/>
+      </w:r>
+    </w:p>
+  </w:endnote>
+</w:endnotes>
+</file>
+
 <file path=word/footnotes.xml><?xml version="1.0" encoding="utf-8"?>
-<w:footnotes xmlns:w="http://schemas.openxmlformats.org/wordprocessingml/2006/main" xmlns:m="http://schemas.openxmlformats.org/officeDocument/2006/math" xmlns:r="http://schemas.openxmlformats.org/officeDocument/2006/relationships" xmlns:o="urn:schemas-microsoft-com:office:office" xmlns:v="urn:schemas-microsoft-com:vml" xmlns:w10="urn:schemas-microsoft-com:office:word" xmlns:a="http://schemas.openxmlformats.org/drawingml/2006/main" xmlns:pic="http://schemas.openxmlformats.org/drawingml/2006/picture" xmlns:wp="http://schemas.openxmlformats.org/drawingml/2006/wordprocessingDrawing">
+<w:footnotes xmlns:wpc="http://schemas.microsoft.com/office/word/2010/wordprocessingCanvas" xmlns:mo="http://schemas.microsoft.com/office/mac/office/2008/main" xmlns:mc="http://schemas.openxmlformats.org/markup-compatibility/2006" xmlns:mv="urn:schemas-microsoft-com:mac:vml" xmlns:o="urn:schemas-microsoft-com:office:office" xmlns:r="http://schemas.openxmlformats.org/officeDocument/2006/relationships" xmlns:m="http://schemas.openxmlformats.org/officeDocument/2006/math" xmlns:v="urn:schemas-microsoft-com:vml" xmlns:wp14="http://schemas.microsoft.com/office/word/2010/wordprocessingDrawing" xmlns:wp="http://schemas.openxmlformats.org/drawingml/2006/wordprocessingDrawing" xmlns:w10="urn:schemas-microsoft-com:office:word" xmlns:w="http://schemas.openxmlformats.org/wordprocessingml/2006/main" xmlns:w14="http://schemas.microsoft.com/office/word/2010/wordml" xmlns:w15="http://schemas.microsoft.com/office/word/2012/wordml" xmlns:wpg="http://schemas.microsoft.com/office/word/2010/wordprocessingGroup" xmlns:wpi="http://schemas.microsoft.com/office/word/2010/wordprocessingInk" xmlns:wne="http://schemas.microsoft.com/office/word/2006/wordml" xmlns:wps="http://schemas.microsoft.com/office/word/2010/wordprocessingShape" mc:Ignorable="w14 w15 wp14">
+  <w:footnote w:type="separator" w:id="-1">
+    <w:p>
+      <w:r>
+        <w:separator/>
+      </w:r>
+    </w:p>
+  </w:footnote>
   <w:footnote w:type="continuationSeparator" w:id="0">
     <w:p>
       <w:r>
         <w:continuationSeparator/>
-      </w:r>
-    </w:p>
-  </w:footnote>
-  <w:footnote w:type="separator" w:id="-1">
-    <w:p>
-      <w:r>
-        <w:separator/>
       </w:r>
     </w:p>
   </w:footnote>
@@ -882,10 +1009,11 @@
 </file>
 
 <file path=word/numbering.xml><?xml version="1.0" encoding="utf-8"?>
-<w:numbering xmlns:w="http://schemas.openxmlformats.org/wordprocessingml/2006/main">
+<w:numbering xmlns:wpc="http://schemas.microsoft.com/office/word/2010/wordprocessingCanvas" xmlns:mo="http://schemas.microsoft.com/office/mac/office/2008/main" xmlns:mc="http://schemas.openxmlformats.org/markup-compatibility/2006" xmlns:mv="urn:schemas-microsoft-com:mac:vml" xmlns:o="urn:schemas-microsoft-com:office:office" xmlns:r="http://schemas.openxmlformats.org/officeDocument/2006/relationships" xmlns:m="http://schemas.openxmlformats.org/officeDocument/2006/math" xmlns:v="urn:schemas-microsoft-com:vml" xmlns:wp14="http://schemas.microsoft.com/office/word/2010/wordprocessingDrawing" xmlns:wp="http://schemas.openxmlformats.org/drawingml/2006/wordprocessingDrawing" xmlns:w10="urn:schemas-microsoft-com:office:word" xmlns:w="http://schemas.openxmlformats.org/wordprocessingml/2006/main" xmlns:w14="http://schemas.microsoft.com/office/word/2010/wordml" xmlns:w15="http://schemas.microsoft.com/office/word/2012/wordml" xmlns:wpg="http://schemas.microsoft.com/office/word/2010/wordprocessingGroup" xmlns:wpi="http://schemas.microsoft.com/office/word/2010/wordprocessingInk" xmlns:wne="http://schemas.microsoft.com/office/word/2006/wordml" xmlns:wps="http://schemas.microsoft.com/office/word/2010/wordprocessingShape" mc:Ignorable="w14 w15 wp14">
   <w:abstractNum w:abstractNumId="0">
-    <w:nsid w:val="e17f69ba"/>
+    <w:nsid w:val="E17F69BA"/>
     <w:multiLevelType w:val="multilevel"/>
+    <w:tmpl w:val="B762D484"/>
     <w:lvl w:ilvl="0">
       <w:numFmt w:val="bullet"/>
       <w:lvlText w:val=" "/>
@@ -963,10 +1091,246 @@
         <w:ind w:left="4800" w:hanging="480"/>
       </w:pPr>
     </w:lvl>
+    <w:lvl w:ilvl="7">
+      <w:numFmt w:val="decimal"/>
+      <w:lvlText w:val=""/>
+      <w:lvlJc w:val="left"/>
+    </w:lvl>
+    <w:lvl w:ilvl="8">
+      <w:numFmt w:val="decimal"/>
+      <w:lvlText w:val=""/>
+      <w:lvlJc w:val="left"/>
+    </w:lvl>
   </w:abstractNum>
-  <w:abstractNum w:abstractNumId="990">
-    <w:nsid w:val="dd072ff8"/>
+  <w:abstractNum w:abstractNumId="1">
+    <w:nsid w:val="23163A8C"/>
+    <w:multiLevelType w:val="hybridMultilevel"/>
+    <w:tmpl w:val="9EF82F42"/>
+    <w:lvl w:ilvl="0" w:tplc="04090001">
+      <w:start w:val="1"/>
+      <w:numFmt w:val="bullet"/>
+      <w:lvlText w:val=""/>
+      <w:lvlJc w:val="left"/>
+      <w:pPr>
+        <w:ind w:left="720" w:hanging="360"/>
+      </w:pPr>
+      <w:rPr>
+        <w:rFonts w:ascii="Symbol" w:hAnsi="Symbol" w:hint="default"/>
+      </w:rPr>
+    </w:lvl>
+    <w:lvl w:ilvl="1" w:tplc="04090003" w:tentative="1">
+      <w:start w:val="1"/>
+      <w:numFmt w:val="bullet"/>
+      <w:lvlText w:val="o"/>
+      <w:lvlJc w:val="left"/>
+      <w:pPr>
+        <w:ind w:left="1440" w:hanging="360"/>
+      </w:pPr>
+      <w:rPr>
+        <w:rFonts w:ascii="Courier New" w:hAnsi="Courier New" w:cs="Courier New" w:hint="default"/>
+      </w:rPr>
+    </w:lvl>
+    <w:lvl w:ilvl="2" w:tplc="04090005" w:tentative="1">
+      <w:start w:val="1"/>
+      <w:numFmt w:val="bullet"/>
+      <w:lvlText w:val=""/>
+      <w:lvlJc w:val="left"/>
+      <w:pPr>
+        <w:ind w:left="2160" w:hanging="360"/>
+      </w:pPr>
+      <w:rPr>
+        <w:rFonts w:ascii="Wingdings" w:hAnsi="Wingdings" w:hint="default"/>
+      </w:rPr>
+    </w:lvl>
+    <w:lvl w:ilvl="3" w:tplc="04090001" w:tentative="1">
+      <w:start w:val="1"/>
+      <w:numFmt w:val="bullet"/>
+      <w:lvlText w:val=""/>
+      <w:lvlJc w:val="left"/>
+      <w:pPr>
+        <w:ind w:left="2880" w:hanging="360"/>
+      </w:pPr>
+      <w:rPr>
+        <w:rFonts w:ascii="Symbol" w:hAnsi="Symbol" w:hint="default"/>
+      </w:rPr>
+    </w:lvl>
+    <w:lvl w:ilvl="4" w:tplc="04090003" w:tentative="1">
+      <w:start w:val="1"/>
+      <w:numFmt w:val="bullet"/>
+      <w:lvlText w:val="o"/>
+      <w:lvlJc w:val="left"/>
+      <w:pPr>
+        <w:ind w:left="3600" w:hanging="360"/>
+      </w:pPr>
+      <w:rPr>
+        <w:rFonts w:ascii="Courier New" w:hAnsi="Courier New" w:cs="Courier New" w:hint="default"/>
+      </w:rPr>
+    </w:lvl>
+    <w:lvl w:ilvl="5" w:tplc="04090005" w:tentative="1">
+      <w:start w:val="1"/>
+      <w:numFmt w:val="bullet"/>
+      <w:lvlText w:val=""/>
+      <w:lvlJc w:val="left"/>
+      <w:pPr>
+        <w:ind w:left="4320" w:hanging="360"/>
+      </w:pPr>
+      <w:rPr>
+        <w:rFonts w:ascii="Wingdings" w:hAnsi="Wingdings" w:hint="default"/>
+      </w:rPr>
+    </w:lvl>
+    <w:lvl w:ilvl="6" w:tplc="04090001" w:tentative="1">
+      <w:start w:val="1"/>
+      <w:numFmt w:val="bullet"/>
+      <w:lvlText w:val=""/>
+      <w:lvlJc w:val="left"/>
+      <w:pPr>
+        <w:ind w:left="5040" w:hanging="360"/>
+      </w:pPr>
+      <w:rPr>
+        <w:rFonts w:ascii="Symbol" w:hAnsi="Symbol" w:hint="default"/>
+      </w:rPr>
+    </w:lvl>
+    <w:lvl w:ilvl="7" w:tplc="04090003" w:tentative="1">
+      <w:start w:val="1"/>
+      <w:numFmt w:val="bullet"/>
+      <w:lvlText w:val="o"/>
+      <w:lvlJc w:val="left"/>
+      <w:pPr>
+        <w:ind w:left="5760" w:hanging="360"/>
+      </w:pPr>
+      <w:rPr>
+        <w:rFonts w:ascii="Courier New" w:hAnsi="Courier New" w:cs="Courier New" w:hint="default"/>
+      </w:rPr>
+    </w:lvl>
+    <w:lvl w:ilvl="8" w:tplc="04090005" w:tentative="1">
+      <w:start w:val="1"/>
+      <w:numFmt w:val="bullet"/>
+      <w:lvlText w:val=""/>
+      <w:lvlJc w:val="left"/>
+      <w:pPr>
+        <w:ind w:left="6480" w:hanging="360"/>
+      </w:pPr>
+      <w:rPr>
+        <w:rFonts w:ascii="Wingdings" w:hAnsi="Wingdings" w:hint="default"/>
+      </w:rPr>
+    </w:lvl>
+  </w:abstractNum>
+  <w:abstractNum w:abstractNumId="2">
+    <w:nsid w:val="2773169E"/>
+    <w:multiLevelType w:val="hybridMultilevel"/>
+    <w:tmpl w:val="BF28EB26"/>
+    <w:lvl w:ilvl="0" w:tplc="9836B81C">
+      <w:numFmt w:val="bullet"/>
+      <w:lvlText w:val=""/>
+      <w:lvlJc w:val="left"/>
+      <w:pPr>
+        <w:ind w:left="720" w:hanging="360"/>
+      </w:pPr>
+      <w:rPr>
+        <w:rFonts w:ascii="Symbol" w:eastAsiaTheme="minorHAnsi" w:hAnsi="Symbol" w:cstheme="minorBidi" w:hint="default"/>
+      </w:rPr>
+    </w:lvl>
+    <w:lvl w:ilvl="1" w:tplc="04090003" w:tentative="1">
+      <w:start w:val="1"/>
+      <w:numFmt w:val="bullet"/>
+      <w:lvlText w:val="o"/>
+      <w:lvlJc w:val="left"/>
+      <w:pPr>
+        <w:ind w:left="1440" w:hanging="360"/>
+      </w:pPr>
+      <w:rPr>
+        <w:rFonts w:ascii="Courier New" w:hAnsi="Courier New" w:cs="Courier New" w:hint="default"/>
+      </w:rPr>
+    </w:lvl>
+    <w:lvl w:ilvl="2" w:tplc="04090005" w:tentative="1">
+      <w:start w:val="1"/>
+      <w:numFmt w:val="bullet"/>
+      <w:lvlText w:val=""/>
+      <w:lvlJc w:val="left"/>
+      <w:pPr>
+        <w:ind w:left="2160" w:hanging="360"/>
+      </w:pPr>
+      <w:rPr>
+        <w:rFonts w:ascii="Wingdings" w:hAnsi="Wingdings" w:hint="default"/>
+      </w:rPr>
+    </w:lvl>
+    <w:lvl w:ilvl="3" w:tplc="04090001" w:tentative="1">
+      <w:start w:val="1"/>
+      <w:numFmt w:val="bullet"/>
+      <w:lvlText w:val=""/>
+      <w:lvlJc w:val="left"/>
+      <w:pPr>
+        <w:ind w:left="2880" w:hanging="360"/>
+      </w:pPr>
+      <w:rPr>
+        <w:rFonts w:ascii="Symbol" w:hAnsi="Symbol" w:hint="default"/>
+      </w:rPr>
+    </w:lvl>
+    <w:lvl w:ilvl="4" w:tplc="04090003" w:tentative="1">
+      <w:start w:val="1"/>
+      <w:numFmt w:val="bullet"/>
+      <w:lvlText w:val="o"/>
+      <w:lvlJc w:val="left"/>
+      <w:pPr>
+        <w:ind w:left="3600" w:hanging="360"/>
+      </w:pPr>
+      <w:rPr>
+        <w:rFonts w:ascii="Courier New" w:hAnsi="Courier New" w:cs="Courier New" w:hint="default"/>
+      </w:rPr>
+    </w:lvl>
+    <w:lvl w:ilvl="5" w:tplc="04090005" w:tentative="1">
+      <w:start w:val="1"/>
+      <w:numFmt w:val="bullet"/>
+      <w:lvlText w:val=""/>
+      <w:lvlJc w:val="left"/>
+      <w:pPr>
+        <w:ind w:left="4320" w:hanging="360"/>
+      </w:pPr>
+      <w:rPr>
+        <w:rFonts w:ascii="Wingdings" w:hAnsi="Wingdings" w:hint="default"/>
+      </w:rPr>
+    </w:lvl>
+    <w:lvl w:ilvl="6" w:tplc="04090001" w:tentative="1">
+      <w:start w:val="1"/>
+      <w:numFmt w:val="bullet"/>
+      <w:lvlText w:val=""/>
+      <w:lvlJc w:val="left"/>
+      <w:pPr>
+        <w:ind w:left="5040" w:hanging="360"/>
+      </w:pPr>
+      <w:rPr>
+        <w:rFonts w:ascii="Symbol" w:hAnsi="Symbol" w:hint="default"/>
+      </w:rPr>
+    </w:lvl>
+    <w:lvl w:ilvl="7" w:tplc="04090003" w:tentative="1">
+      <w:start w:val="1"/>
+      <w:numFmt w:val="bullet"/>
+      <w:lvlText w:val="o"/>
+      <w:lvlJc w:val="left"/>
+      <w:pPr>
+        <w:ind w:left="5760" w:hanging="360"/>
+      </w:pPr>
+      <w:rPr>
+        <w:rFonts w:ascii="Courier New" w:hAnsi="Courier New" w:cs="Courier New" w:hint="default"/>
+      </w:rPr>
+    </w:lvl>
+    <w:lvl w:ilvl="8" w:tplc="04090005" w:tentative="1">
+      <w:start w:val="1"/>
+      <w:numFmt w:val="bullet"/>
+      <w:lvlText w:val=""/>
+      <w:lvlJc w:val="left"/>
+      <w:pPr>
+        <w:ind w:left="6480" w:hanging="360"/>
+      </w:pPr>
+      <w:rPr>
+        <w:rFonts w:ascii="Wingdings" w:hAnsi="Wingdings" w:hint="default"/>
+      </w:rPr>
+    </w:lvl>
+  </w:abstractNum>
+  <w:abstractNum w:abstractNumId="3">
+    <w:nsid w:val="2ADD63AB"/>
     <w:multiLevelType w:val="multilevel"/>
+    <w:tmpl w:val="4A3A12CC"/>
     <w:lvl w:ilvl="0">
       <w:numFmt w:val="bullet"/>
       <w:lvlText w:val=" "/>
@@ -1044,18 +1408,149 @@
         <w:ind w:left="4800" w:hanging="480"/>
       </w:pPr>
     </w:lvl>
+    <w:lvl w:ilvl="7">
+      <w:numFmt w:val="decimal"/>
+      <w:lvlText w:val=""/>
+      <w:lvlJc w:val="left"/>
+    </w:lvl>
+    <w:lvl w:ilvl="8">
+      <w:numFmt w:val="decimal"/>
+      <w:lvlText w:val=""/>
+      <w:lvlJc w:val="left"/>
+    </w:lvl>
+  </w:abstractNum>
+  <w:abstractNum w:abstractNumId="4">
+    <w:nsid w:val="3EF73813"/>
+    <w:multiLevelType w:val="hybridMultilevel"/>
+    <w:tmpl w:val="E0F6D58C"/>
+    <w:lvl w:ilvl="0" w:tplc="9836B81C">
+      <w:numFmt w:val="bullet"/>
+      <w:lvlText w:val=""/>
+      <w:lvlJc w:val="left"/>
+      <w:pPr>
+        <w:ind w:left="720" w:hanging="360"/>
+      </w:pPr>
+      <w:rPr>
+        <w:rFonts w:ascii="Symbol" w:eastAsiaTheme="minorHAnsi" w:hAnsi="Symbol" w:cstheme="minorBidi" w:hint="default"/>
+      </w:rPr>
+    </w:lvl>
+    <w:lvl w:ilvl="1" w:tplc="04090003" w:tentative="1">
+      <w:start w:val="1"/>
+      <w:numFmt w:val="bullet"/>
+      <w:lvlText w:val="o"/>
+      <w:lvlJc w:val="left"/>
+      <w:pPr>
+        <w:ind w:left="1440" w:hanging="360"/>
+      </w:pPr>
+      <w:rPr>
+        <w:rFonts w:ascii="Courier New" w:hAnsi="Courier New" w:cs="Courier New" w:hint="default"/>
+      </w:rPr>
+    </w:lvl>
+    <w:lvl w:ilvl="2" w:tplc="04090005" w:tentative="1">
+      <w:start w:val="1"/>
+      <w:numFmt w:val="bullet"/>
+      <w:lvlText w:val=""/>
+      <w:lvlJc w:val="left"/>
+      <w:pPr>
+        <w:ind w:left="2160" w:hanging="360"/>
+      </w:pPr>
+      <w:rPr>
+        <w:rFonts w:ascii="Wingdings" w:hAnsi="Wingdings" w:hint="default"/>
+      </w:rPr>
+    </w:lvl>
+    <w:lvl w:ilvl="3" w:tplc="04090001" w:tentative="1">
+      <w:start w:val="1"/>
+      <w:numFmt w:val="bullet"/>
+      <w:lvlText w:val=""/>
+      <w:lvlJc w:val="left"/>
+      <w:pPr>
+        <w:ind w:left="2880" w:hanging="360"/>
+      </w:pPr>
+      <w:rPr>
+        <w:rFonts w:ascii="Symbol" w:hAnsi="Symbol" w:hint="default"/>
+      </w:rPr>
+    </w:lvl>
+    <w:lvl w:ilvl="4" w:tplc="04090003" w:tentative="1">
+      <w:start w:val="1"/>
+      <w:numFmt w:val="bullet"/>
+      <w:lvlText w:val="o"/>
+      <w:lvlJc w:val="left"/>
+      <w:pPr>
+        <w:ind w:left="3600" w:hanging="360"/>
+      </w:pPr>
+      <w:rPr>
+        <w:rFonts w:ascii="Courier New" w:hAnsi="Courier New" w:cs="Courier New" w:hint="default"/>
+      </w:rPr>
+    </w:lvl>
+    <w:lvl w:ilvl="5" w:tplc="04090005" w:tentative="1">
+      <w:start w:val="1"/>
+      <w:numFmt w:val="bullet"/>
+      <w:lvlText w:val=""/>
+      <w:lvlJc w:val="left"/>
+      <w:pPr>
+        <w:ind w:left="4320" w:hanging="360"/>
+      </w:pPr>
+      <w:rPr>
+        <w:rFonts w:ascii="Wingdings" w:hAnsi="Wingdings" w:hint="default"/>
+      </w:rPr>
+    </w:lvl>
+    <w:lvl w:ilvl="6" w:tplc="04090001" w:tentative="1">
+      <w:start w:val="1"/>
+      <w:numFmt w:val="bullet"/>
+      <w:lvlText w:val=""/>
+      <w:lvlJc w:val="left"/>
+      <w:pPr>
+        <w:ind w:left="5040" w:hanging="360"/>
+      </w:pPr>
+      <w:rPr>
+        <w:rFonts w:ascii="Symbol" w:hAnsi="Symbol" w:hint="default"/>
+      </w:rPr>
+    </w:lvl>
+    <w:lvl w:ilvl="7" w:tplc="04090003" w:tentative="1">
+      <w:start w:val="1"/>
+      <w:numFmt w:val="bullet"/>
+      <w:lvlText w:val="o"/>
+      <w:lvlJc w:val="left"/>
+      <w:pPr>
+        <w:ind w:left="5760" w:hanging="360"/>
+      </w:pPr>
+      <w:rPr>
+        <w:rFonts w:ascii="Courier New" w:hAnsi="Courier New" w:cs="Courier New" w:hint="default"/>
+      </w:rPr>
+    </w:lvl>
+    <w:lvl w:ilvl="8" w:tplc="04090005" w:tentative="1">
+      <w:start w:val="1"/>
+      <w:numFmt w:val="bullet"/>
+      <w:lvlText w:val=""/>
+      <w:lvlJc w:val="left"/>
+      <w:pPr>
+        <w:ind w:left="6480" w:hanging="360"/>
+      </w:pPr>
+      <w:rPr>
+        <w:rFonts w:ascii="Wingdings" w:hAnsi="Wingdings" w:hint="default"/>
+      </w:rPr>
+    </w:lvl>
   </w:abstractNum>
   <w:num w:numId="1">
     <w:abstractNumId w:val="0"/>
   </w:num>
-  <w:num w:numId="1000">
-    <w:abstractNumId w:val="990"/>
+  <w:num w:numId="2">
+    <w:abstractNumId w:val="3"/>
+  </w:num>
+  <w:num w:numId="3">
+    <w:abstractNumId w:val="1"/>
+  </w:num>
+  <w:num w:numId="4">
+    <w:abstractNumId w:val="2"/>
+  </w:num>
+  <w:num w:numId="5">
+    <w:abstractNumId w:val="4"/>
   </w:num>
 </w:numbering>
 </file>
 
 <file path=word/styles.xml><?xml version="1.0" encoding="utf-8"?>
-<w:styles xmlns:r="http://schemas.openxmlformats.org/officeDocument/2006/relationships" xmlns:w="http://schemas.openxmlformats.org/wordprocessingml/2006/main">
+<w:styles xmlns:mc="http://schemas.openxmlformats.org/markup-compatibility/2006" xmlns:r="http://schemas.openxmlformats.org/officeDocument/2006/relationships" xmlns:w="http://schemas.openxmlformats.org/wordprocessingml/2006/main" xmlns:w14="http://schemas.microsoft.com/office/word/2010/wordml" xmlns:w15="http://schemas.microsoft.com/office/word/2012/wordml" mc:Ignorable="w14 w15">
   <w:docDefaults>
     <w:rPrDefault>
       <w:rPr>
@@ -1071,19 +1566,489 @@
       </w:pPr>
     </w:pPrDefault>
   </w:docDefaults>
-  <w:latentStyles w:defLockedState="0" w:defUIPriority="0" w:defSemiHidden="0" w:defUnhideWhenUsed="0" w:defQFormat="0" w:count="276"/>
+  <w:latentStyles w:defLockedState="0" w:defUIPriority="0" w:defSemiHidden="0" w:defUnhideWhenUsed="0" w:defQFormat="0" w:count="380">
+    <w:lsdException w:name="index 1" w:semiHidden="1" w:unhideWhenUsed="1"/>
+    <w:lsdException w:name="index 7" w:semiHidden="1" w:unhideWhenUsed="1"/>
+    <w:lsdException w:name="index 8" w:semiHidden="1" w:unhideWhenUsed="1"/>
+    <w:lsdException w:name="index 9" w:semiHidden="1" w:unhideWhenUsed="1"/>
+    <w:lsdException w:name="toc 1" w:semiHidden="1" w:unhideWhenUsed="1"/>
+    <w:lsdException w:name="toc 2" w:semiHidden="1" w:unhideWhenUsed="1"/>
+    <w:lsdException w:name="toc 3" w:semiHidden="1" w:unhideWhenUsed="1"/>
+    <w:lsdException w:name="toc 4" w:semiHidden="1" w:unhideWhenUsed="1"/>
+    <w:lsdException w:name="toc 5" w:semiHidden="1" w:unhideWhenUsed="1"/>
+    <w:lsdException w:name="toc 6" w:semiHidden="1" w:unhideWhenUsed="1"/>
+    <w:lsdException w:name="toc 7" w:semiHidden="1" w:unhideWhenUsed="1"/>
+    <w:lsdException w:name="toc 8" w:semiHidden="1" w:unhideWhenUsed="1"/>
+    <w:lsdException w:name="toc 9" w:semiHidden="1" w:unhideWhenUsed="1"/>
+    <w:lsdException w:name="Normal Indent" w:semiHidden="1" w:unhideWhenUsed="1"/>
+    <w:lsdException w:name="footnote text" w:semiHidden="1" w:unhideWhenUsed="1"/>
+    <w:lsdException w:name="annotation text" w:semiHidden="1" w:unhideWhenUsed="1"/>
+    <w:lsdException w:name="header" w:semiHidden="1" w:unhideWhenUsed="1"/>
+    <w:lsdException w:name="footer" w:semiHidden="1" w:unhideWhenUsed="1"/>
+    <w:lsdException w:name="index heading" w:semiHidden="1" w:unhideWhenUsed="1"/>
+    <w:lsdException w:name="caption" w:semiHidden="1" w:unhideWhenUsed="1"/>
+    <w:lsdException w:name="table of figures" w:semiHidden="1" w:unhideWhenUsed="1"/>
+    <w:lsdException w:name="envelope address" w:semiHidden="1" w:unhideWhenUsed="1"/>
+    <w:lsdException w:name="envelope return" w:semiHidden="1" w:unhideWhenUsed="1"/>
+    <w:lsdException w:name="footnote reference" w:semiHidden="1" w:unhideWhenUsed="1"/>
+    <w:lsdException w:name="annotation reference" w:semiHidden="1" w:unhideWhenUsed="1"/>
+    <w:lsdException w:name="line number" w:semiHidden="1" w:unhideWhenUsed="1"/>
+    <w:lsdException w:name="page number" w:semiHidden="1" w:unhideWhenUsed="1"/>
+    <w:lsdException w:name="endnote reference" w:semiHidden="1" w:unhideWhenUsed="1"/>
+    <w:lsdException w:name="endnote text" w:semiHidden="1" w:unhideWhenUsed="1"/>
+    <w:lsdException w:name="table of authorities" w:semiHidden="1" w:unhideWhenUsed="1"/>
+    <w:lsdException w:name="macro" w:semiHidden="1" w:unhideWhenUsed="1"/>
+    <w:lsdException w:name="toa heading" w:semiHidden="1" w:unhideWhenUsed="1"/>
+    <w:lsdException w:name="List" w:semiHidden="1" w:unhideWhenUsed="1"/>
+    <w:lsdException w:name="List Bullet" w:semiHidden="1" w:unhideWhenUsed="1"/>
+    <w:lsdException w:name="List Number" w:semiHidden="1" w:unhideWhenUsed="1"/>
+    <w:lsdException w:name="List 2" w:semiHidden="1" w:unhideWhenUsed="1"/>
+    <w:lsdException w:name="List 3" w:semiHidden="1" w:unhideWhenUsed="1"/>
+    <w:lsdException w:name="List 4" w:semiHidden="1" w:unhideWhenUsed="1"/>
+    <w:lsdException w:name="List 5" w:semiHidden="1" w:unhideWhenUsed="1"/>
+    <w:lsdException w:name="List Bullet 2" w:semiHidden="1" w:unhideWhenUsed="1"/>
+    <w:lsdException w:name="List Bullet 3" w:semiHidden="1" w:unhideWhenUsed="1"/>
+    <w:lsdException w:name="List Bullet 4" w:semiHidden="1" w:unhideWhenUsed="1"/>
+    <w:lsdException w:name="List Bullet 5" w:semiHidden="1" w:unhideWhenUsed="1"/>
+    <w:lsdException w:name="List Number 3" w:semiHidden="1" w:unhideWhenUsed="1"/>
+    <w:lsdException w:name="List Number 4" w:semiHidden="1" w:unhideWhenUsed="1"/>
+    <w:lsdException w:name="List Continue 5" w:semiHidden="1" w:unhideWhenUsed="1"/>
+    <w:lsdException w:name="Message Header" w:semiHidden="1" w:unhideWhenUsed="1"/>
+    <w:lsdException w:name="Salutation" w:semiHidden="1" w:unhideWhenUsed="1"/>
+    <w:lsdException w:name="Date" w:semiHidden="1" w:unhideWhenUsed="1"/>
+    <w:lsdException w:name="Body Text First Indent" w:semiHidden="1" w:unhideWhenUsed="1"/>
+    <w:lsdException w:name="Body Text First Indent 2" w:semiHidden="1" w:unhideWhenUsed="1"/>
+    <w:lsdException w:name="Note Heading" w:semiHidden="1" w:unhideWhenUsed="1"/>
+    <w:lsdException w:name="Body Text 2" w:semiHidden="1" w:unhideWhenUsed="1"/>
+    <w:lsdException w:name="Body Text 3" w:semiHidden="1" w:unhideWhenUsed="1"/>
+    <w:lsdException w:name="Body Text Indent 2" w:semiHidden="1" w:unhideWhenUsed="1"/>
+    <w:lsdException w:name="Body Text Indent 3" w:semiHidden="1" w:unhideWhenUsed="1"/>
+    <w:lsdException w:name="Block Text" w:semiHidden="1" w:unhideWhenUsed="1"/>
+    <w:lsdException w:name="Hyperlink" w:semiHidden="1" w:unhideWhenUsed="1"/>
+    <w:lsdException w:name="FollowedHyperlink" w:semiHidden="1" w:unhideWhenUsed="1"/>
+    <w:lsdException w:name="Document Map" w:semiHidden="1" w:unhideWhenUsed="1"/>
+    <w:lsdException w:name="Plain Text" w:semiHidden="1" w:unhideWhenUsed="1"/>
+    <w:lsdException w:name="E-mail Signature" w:semiHidden="1" w:unhideWhenUsed="1"/>
+    <w:lsdException w:name="HTML Address" w:semiHidden="1" w:unhideWhenUsed="1"/>
+    <w:lsdException w:name="HTML Cite" w:semiHidden="1" w:unhideWhenUsed="1"/>
+    <w:lsdException w:name="HTML Code" w:semiHidden="1" w:unhideWhenUsed="1"/>
+    <w:lsdException w:name="HTML Definition" w:semiHidden="1" w:unhideWhenUsed="1"/>
+    <w:lsdException w:name="HTML Keyboard" w:semiHidden="1" w:unhideWhenUsed="1"/>
+    <w:lsdException w:name="HTML Preformatted" w:semiHidden="1" w:unhideWhenUsed="1"/>
+    <w:lsdException w:name="HTML Sample" w:semiHidden="1" w:unhideWhenUsed="1"/>
+    <w:lsdException w:name="HTML Typewriter" w:semiHidden="1" w:unhideWhenUsed="1"/>
+    <w:lsdException w:name="HTML Variable" w:semiHidden="1" w:unhideWhenUsed="1"/>
+    <w:lsdException w:name="Normal Table" w:semiHidden="1" w:unhideWhenUsed="1"/>
+    <w:lsdException w:name="annotation subject" w:semiHidden="1" w:unhideWhenUsed="1"/>
+    <w:lsdException w:name="No List" w:semiHidden="1" w:unhideWhenUsed="1"/>
+    <w:lsdException w:name="Outline List 1" w:semiHidden="1" w:unhideWhenUsed="1"/>
+    <w:lsdException w:name="Outline List 2" w:semiHidden="1" w:unhideWhenUsed="1"/>
+    <w:lsdException w:name="Outline List 3" w:semiHidden="1" w:unhideWhenUsed="1"/>
+    <w:lsdException w:name="Table Simple 1" w:semiHidden="1" w:unhideWhenUsed="1"/>
+    <w:lsdException w:name="Table Simple 2" w:semiHidden="1" w:unhideWhenUsed="1"/>
+    <w:lsdException w:name="Table Simple 3" w:semiHidden="1" w:unhideWhenUsed="1"/>
+    <w:lsdException w:name="Table Classic 1" w:semiHidden="1" w:unhideWhenUsed="1"/>
+    <w:lsdException w:name="Table Classic 2" w:semiHidden="1" w:unhideWhenUsed="1"/>
+    <w:lsdException w:name="Table Classic 3" w:semiHidden="1" w:unhideWhenUsed="1"/>
+    <w:lsdException w:name="Table Classic 4" w:semiHidden="1" w:unhideWhenUsed="1"/>
+    <w:lsdException w:name="Table Colorful 1" w:semiHidden="1" w:unhideWhenUsed="1"/>
+    <w:lsdException w:name="Table Colorful 2" w:semiHidden="1" w:unhideWhenUsed="1"/>
+    <w:lsdException w:name="Table Colorful 3" w:semiHidden="1" w:unhideWhenUsed="1"/>
+    <w:lsdException w:name="Table Columns 1" w:semiHidden="1" w:unhideWhenUsed="1"/>
+    <w:lsdException w:name="Table Columns 2" w:semiHidden="1" w:unhideWhenUsed="1"/>
+    <w:lsdException w:name="Table Columns 3" w:semiHidden="1" w:unhideWhenUsed="1"/>
+    <w:lsdException w:name="Table Columns 4" w:semiHidden="1" w:unhideWhenUsed="1"/>
+    <w:lsdException w:name="Table Columns 5" w:semiHidden="1" w:unhideWhenUsed="1"/>
+    <w:lsdException w:name="Table Grid 1" w:semiHidden="1" w:unhideWhenUsed="1"/>
+    <w:lsdException w:name="Table Grid 2" w:semiHidden="1" w:unhideWhenUsed="1"/>
+    <w:lsdException w:name="Table Grid 3" w:semiHidden="1" w:unhideWhenUsed="1"/>
+    <w:lsdException w:name="Table Grid 4" w:semiHidden="1" w:unhideWhenUsed="1"/>
+    <w:lsdException w:name="Table Grid 5" w:semiHidden="1" w:unhideWhenUsed="1"/>
+    <w:lsdException w:name="Table Grid 6" w:semiHidden="1" w:unhideWhenUsed="1"/>
+    <w:lsdException w:name="Table Grid 7" w:semiHidden="1" w:unhideWhenUsed="1"/>
+    <w:lsdException w:name="Table Grid 8" w:semiHidden="1" w:unhideWhenUsed="1"/>
+    <w:lsdException w:name="Table List 1" w:semiHidden="1" w:unhideWhenUsed="1"/>
+    <w:lsdException w:name="Table List 2" w:semiHidden="1" w:unhideWhenUsed="1"/>
+    <w:lsdException w:name="Table List 3" w:semiHidden="1" w:unhideWhenUsed="1"/>
+    <w:lsdException w:name="Table List 4" w:semiHidden="1" w:unhideWhenUsed="1"/>
+    <w:lsdException w:name="Table List 5" w:semiHidden="1" w:unhideWhenUsed="1"/>
+    <w:lsdException w:name="Table List 6" w:semiHidden="1" w:unhideWhenUsed="1"/>
+    <w:lsdException w:name="Table List 7" w:semiHidden="1" w:unhideWhenUsed="1"/>
+    <w:lsdException w:name="Table List 8" w:semiHidden="1" w:unhideWhenUsed="1"/>
+    <w:lsdException w:name="Table 3D effects 1" w:semiHidden="1" w:unhideWhenUsed="1"/>
+    <w:lsdException w:name="Table 3D effects 2" w:semiHidden="1" w:unhideWhenUsed="1"/>
+    <w:lsdException w:name="Table 3D effects 3" w:semiHidden="1" w:unhideWhenUsed="1"/>
+    <w:lsdException w:name="Table Contemporary" w:semiHidden="1" w:unhideWhenUsed="1"/>
+    <w:lsdException w:name="Table Elegant" w:semiHidden="1" w:unhideWhenUsed="1"/>
+    <w:lsdException w:name="Table Professional" w:semiHidden="1" w:unhideWhenUsed="1"/>
+    <w:lsdException w:name="Table Subtle 1" w:semiHidden="1" w:unhideWhenUsed="1"/>
+    <w:lsdException w:name="Table Subtle 2" w:semiHidden="1" w:unhideWhenUsed="1"/>
+    <w:lsdException w:name="Table Web 1" w:semiHidden="1" w:unhideWhenUsed="1"/>
+    <w:lsdException w:name="Table Web 2" w:semiHidden="1" w:unhideWhenUsed="1"/>
+    <w:lsdException w:name="Table Web 3" w:semiHidden="1" w:unhideWhenUsed="1"/>
+    <w:lsdException w:name="Balloon Text" w:semiHidden="1" w:unhideWhenUsed="1"/>
+    <w:lsdException w:name="Table Theme" w:semiHidden="1" w:unhideWhenUsed="1"/>
+    <w:lsdException w:name="Note Level 1" w:semiHidden="1" w:unhideWhenUsed="1"/>
+    <w:lsdException w:name="Note Level 2" w:semiHidden="1" w:unhideWhenUsed="1"/>
+    <w:lsdException w:name="Note Level 3" w:semiHidden="1" w:unhideWhenUsed="1"/>
+    <w:lsdException w:name="Note Level 4" w:semiHidden="1" w:unhideWhenUsed="1"/>
+    <w:lsdException w:name="Note Level 5" w:semiHidden="1" w:unhideWhenUsed="1"/>
+    <w:lsdException w:name="Note Level 6" w:semiHidden="1" w:unhideWhenUsed="1"/>
+    <w:lsdException w:name="Note Level 7" w:semiHidden="1" w:unhideWhenUsed="1"/>
+    <w:lsdException w:name="Note Level 8" w:semiHidden="1" w:unhideWhenUsed="1"/>
+    <w:lsdException w:name="Note Level 9" w:semiHidden="1" w:unhideWhenUsed="1"/>
+    <w:lsdException w:name="Placeholder Text" w:semiHidden="1"/>
+    <w:lsdException w:name="Light Shading"/>
+    <w:lsdException w:name="Light List"/>
+    <w:lsdException w:name="Light Grid"/>
+    <w:lsdException w:name="Medium Shading 1"/>
+    <w:lsdException w:name="Medium Shading 2"/>
+    <w:lsdException w:name="Medium List 1"/>
+    <w:lsdException w:name="Medium List 2"/>
+    <w:lsdException w:name="Light Shading Accent 1"/>
+    <w:lsdException w:name="Light List Accent 1"/>
+    <w:lsdException w:name="Light Grid Accent 1"/>
+    <w:lsdException w:name="Medium Shading 1 Accent 1"/>
+    <w:lsdException w:name="Medium Shading 2 Accent 1"/>
+    <w:lsdException w:name="Medium List 1 Accent 1"/>
+    <w:lsdException w:name="Revision" w:semiHidden="1"/>
+    <w:lsdException w:name="Medium List 2 Accent 1"/>
+    <w:lsdException w:name="Medium Grid 1 Accent 1"/>
+    <w:lsdException w:name="Medium Grid 2 Accent 1"/>
+    <w:lsdException w:name="Medium Grid 3 Accent 1"/>
+    <w:lsdException w:name="Dark List Accent 1"/>
+    <w:lsdException w:name="Colorful Shading Accent 1"/>
+    <w:lsdException w:name="Colorful List Accent 1"/>
+    <w:lsdException w:name="Colorful Grid Accent 1"/>
+    <w:lsdException w:name="Light Shading Accent 2"/>
+    <w:lsdException w:name="Light List Accent 2"/>
+    <w:lsdException w:name="Light Grid Accent 2"/>
+    <w:lsdException w:name="Medium Shading 1 Accent 2"/>
+    <w:lsdException w:name="Medium Shading 2 Accent 2"/>
+    <w:lsdException w:name="Medium List 1 Accent 2"/>
+    <w:lsdException w:name="Medium List 2 Accent 2"/>
+    <w:lsdException w:name="Medium Grid 1 Accent 2"/>
+    <w:lsdException w:name="Medium Grid 2 Accent 2"/>
+    <w:lsdException w:name="Medium Grid 3 Accent 2"/>
+    <w:lsdException w:name="Dark List Accent 2"/>
+    <w:lsdException w:name="Colorful Shading Accent 2"/>
+    <w:lsdException w:name="Colorful List Accent 2"/>
+    <w:lsdException w:name="Colorful Grid Accent 2"/>
+    <w:lsdException w:name="Light Shading Accent 3"/>
+    <w:lsdException w:name="Light List Accent 3"/>
+    <w:lsdException w:name="Light Grid Accent 3"/>
+    <w:lsdException w:name="Medium Shading 1 Accent 3"/>
+    <w:lsdException w:name="Medium Shading 2 Accent 3"/>
+    <w:lsdException w:name="Medium List 1 Accent 3"/>
+    <w:lsdException w:name="Medium List 2 Accent 3"/>
+    <w:lsdException w:name="Medium Grid 1 Accent 3"/>
+    <w:lsdException w:name="Medium Grid 2 Accent 3"/>
+    <w:lsdException w:name="Medium Grid 3 Accent 3"/>
+    <w:lsdException w:name="Dark List Accent 3"/>
+    <w:lsdException w:name="Colorful Shading Accent 3"/>
+    <w:lsdException w:name="Colorful List Accent 3"/>
+    <w:lsdException w:name="Colorful Grid Accent 3"/>
+    <w:lsdException w:name="Light Shading Accent 4"/>
+    <w:lsdException w:name="Light List Accent 4"/>
+    <w:lsdException w:name="Light Grid Accent 4"/>
+    <w:lsdException w:name="Medium Shading 1 Accent 4"/>
+    <w:lsdException w:name="Medium Shading 2 Accent 4"/>
+    <w:lsdException w:name="Medium List 1 Accent 4"/>
+    <w:lsdException w:name="Medium List 2 Accent 4"/>
+    <w:lsdException w:name="Medium Grid 1 Accent 4"/>
+    <w:lsdException w:name="Medium Grid 2 Accent 4"/>
+    <w:lsdException w:name="Medium Grid 3 Accent 4"/>
+    <w:lsdException w:name="Dark List Accent 4"/>
+    <w:lsdException w:name="Colorful Shading Accent 4"/>
+    <w:lsdException w:name="Colorful List Accent 4"/>
+    <w:lsdException w:name="Colorful Grid Accent 4"/>
+    <w:lsdException w:name="Light Shading Accent 5"/>
+    <w:lsdException w:name="Light List Accent 5"/>
+    <w:lsdException w:name="Light Grid Accent 5"/>
+    <w:lsdException w:name="Medium Shading 1 Accent 5"/>
+    <w:lsdException w:name="Medium Shading 2 Accent 5"/>
+    <w:lsdException w:name="Medium List 1 Accent 5"/>
+    <w:lsdException w:name="Medium List 2 Accent 5"/>
+    <w:lsdException w:name="Medium Grid 1 Accent 5"/>
+    <w:lsdException w:name="Medium Grid 2 Accent 5"/>
+    <w:lsdException w:name="Medium Grid 3 Accent 5"/>
+    <w:lsdException w:name="Dark List Accent 5"/>
+    <w:lsdException w:name="Colorful Shading Accent 5"/>
+    <w:lsdException w:name="Colorful List Accent 5"/>
+    <w:lsdException w:name="Colorful Grid Accent 5"/>
+    <w:lsdException w:name="Light Shading Accent 6"/>
+    <w:lsdException w:name="Light List Accent 6"/>
+    <w:lsdException w:name="Light Grid Accent 6"/>
+    <w:lsdException w:name="Medium Shading 1 Accent 6"/>
+    <w:lsdException w:name="Medium Shading 2 Accent 6"/>
+    <w:lsdException w:name="Medium List 1 Accent 6"/>
+    <w:lsdException w:name="Medium List 2 Accent 6"/>
+    <w:lsdException w:name="Medium Grid 1 Accent 6"/>
+    <w:lsdException w:name="Medium Grid 2 Accent 6"/>
+    <w:lsdException w:name="Medium Grid 3 Accent 6"/>
+    <w:lsdException w:name="Dark List Accent 6"/>
+    <w:lsdException w:name="Colorful Shading Accent 6"/>
+    <w:lsdException w:name="Colorful List Accent 6"/>
+    <w:lsdException w:name="Colorful Grid Accent 6"/>
+    <w:lsdException w:name="Bibliography" w:semiHidden="1" w:unhideWhenUsed="1"/>
+    <w:lsdException w:name="TOC Heading" w:semiHidden="1" w:unhideWhenUsed="1"/>
+    <w:lsdException w:name="Grid Table 4" w:uiPriority="49"/>
+    <w:lsdException w:name="Grid Table 5 Dark" w:uiPriority="50"/>
+    <w:lsdException w:name="Grid Table 6 Colorful" w:uiPriority="51"/>
+    <w:lsdException w:name="Grid Table 7 Colorful" w:uiPriority="52"/>
+    <w:lsdException w:name="Grid Table 1 Light Accent 1" w:uiPriority="46"/>
+    <w:lsdException w:name="Grid Table 2 Accent 1" w:uiPriority="47"/>
+    <w:lsdException w:name="Grid Table 3 Accent 1" w:uiPriority="48"/>
+    <w:lsdException w:name="Grid Table 4 Accent 1" w:uiPriority="49"/>
+    <w:lsdException w:name="Grid Table 5 Dark Accent 1" w:uiPriority="50"/>
+    <w:lsdException w:name="Grid Table 6 Colorful Accent 1" w:uiPriority="51"/>
+    <w:lsdException w:name="Grid Table 7 Colorful Accent 1" w:uiPriority="52"/>
+    <w:lsdException w:name="Grid Table 1 Light Accent 2" w:uiPriority="46"/>
+    <w:lsdException w:name="Grid Table 2 Accent 2" w:uiPriority="47"/>
+    <w:lsdException w:name="Grid Table 3 Accent 2" w:uiPriority="48"/>
+    <w:lsdException w:name="Grid Table 4 Accent 2" w:uiPriority="49"/>
+    <w:lsdException w:name="Grid Table 5 Dark Accent 2" w:uiPriority="50"/>
+    <w:lsdException w:name="Grid Table 6 Colorful Accent 2" w:uiPriority="51"/>
+    <w:lsdException w:name="Grid Table 7 Colorful Accent 2" w:uiPriority="52"/>
+    <w:lsdException w:name="Grid Table 1 Light Accent 3" w:uiPriority="46"/>
+    <w:lsdException w:name="Grid Table 2 Accent 3" w:uiPriority="47"/>
+    <w:lsdException w:name="Grid Table 3 Accent 3" w:uiPriority="48"/>
+    <w:lsdException w:name="Grid Table 4 Accent 3" w:uiPriority="49"/>
+    <w:lsdException w:name="Grid Table 5 Dark Accent 3" w:uiPriority="50"/>
+    <w:lsdException w:name="Grid Table 6 Colorful Accent 3" w:uiPriority="51"/>
+    <w:lsdException w:name="Grid Table 7 Colorful Accent 3" w:uiPriority="52"/>
+    <w:lsdException w:name="Grid Table 1 Light Accent 4" w:uiPriority="46"/>
+    <w:lsdException w:name="Grid Table 2 Accent 4" w:uiPriority="47"/>
+    <w:lsdException w:name="Grid Table 3 Accent 4" w:uiPriority="48"/>
+    <w:lsdException w:name="Grid Table 4 Accent 4" w:uiPriority="49"/>
+    <w:lsdException w:name="Grid Table 5 Dark Accent 4" w:uiPriority="50"/>
+    <w:lsdException w:name="Grid Table 6 Colorful Accent 4" w:uiPriority="51"/>
+    <w:lsdException w:name="Grid Table 7 Colorful Accent 4" w:uiPriority="52"/>
+    <w:lsdException w:name="Grid Table 1 Light Accent 5" w:uiPriority="46"/>
+    <w:lsdException w:name="Grid Table 2 Accent 5" w:uiPriority="47"/>
+    <w:lsdException w:name="Grid Table 3 Accent 5" w:uiPriority="48"/>
+    <w:lsdException w:name="Grid Table 4 Accent 5" w:uiPriority="49"/>
+    <w:lsdException w:name="Grid Table 5 Dark Accent 5" w:uiPriority="50"/>
+    <w:lsdException w:name="Grid Table 6 Colorful Accent 5" w:uiPriority="51"/>
+    <w:lsdException w:name="Grid Table 7 Colorful Accent 5" w:uiPriority="52"/>
+    <w:lsdException w:name="Grid Table 1 Light Accent 6" w:uiPriority="46"/>
+    <w:lsdException w:name="Grid Table 2 Accent 6" w:uiPriority="47"/>
+    <w:lsdException w:name="Grid Table 3 Accent 6" w:uiPriority="48"/>
+    <w:lsdException w:name="Grid Table 4 Accent 6" w:uiPriority="49"/>
+    <w:lsdException w:name="Grid Table 5 Dark Accent 6" w:uiPriority="50"/>
+    <w:lsdException w:name="Grid Table 6 Colorful Accent 6" w:uiPriority="51"/>
+    <w:lsdException w:name="Grid Table 7 Colorful Accent 6" w:uiPriority="52"/>
+    <w:lsdException w:name="List Table 1 Light" w:uiPriority="46"/>
+    <w:lsdException w:name="List Table 2" w:uiPriority="47"/>
+    <w:lsdException w:name="List Table 3" w:uiPriority="48"/>
+    <w:lsdException w:name="List Table 4" w:uiPriority="49"/>
+    <w:lsdException w:name="List Table 5 Dark" w:uiPriority="50"/>
+    <w:lsdException w:name="List Table 6 Colorful" w:uiPriority="51"/>
+    <w:lsdException w:name="List Table 7 Colorful" w:uiPriority="52"/>
+    <w:lsdException w:name="List Table 1 Light Accent 1" w:uiPriority="46"/>
+    <w:lsdException w:name="List Table 2 Accent 1" w:uiPriority="47"/>
+    <w:lsdException w:name="List Table 3 Accent 1" w:uiPriority="48"/>
+    <w:lsdException w:name="List Table 4 Accent 1" w:uiPriority="49"/>
+    <w:lsdException w:name="List Table 5 Dark Accent 1" w:uiPriority="50"/>
+    <w:lsdException w:name="List Table 6 Colorful Accent 1" w:uiPriority="51"/>
+    <w:lsdException w:name="List Table 7 Colorful Accent 1" w:uiPriority="52"/>
+    <w:lsdException w:name="List Table 1 Light Accent 2" w:uiPriority="46"/>
+    <w:lsdException w:name="List Table 2 Accent 2" w:uiPriority="47"/>
+    <w:lsdException w:name="List Table 3 Accent 2" w:uiPriority="48"/>
+    <w:lsdException w:name="List Table 4 Accent 2" w:uiPriority="49"/>
+    <w:lsdException w:name="List Table 5 Dark Accent 2" w:uiPriority="50"/>
+    <w:lsdException w:name="List Table 6 Colorful Accent 2" w:uiPriority="51"/>
+    <w:lsdException w:name="List Table 7 Colorful Accent 2" w:uiPriority="52"/>
+    <w:lsdException w:name="List Table 1 Light Accent 3" w:uiPriority="46"/>
+    <w:lsdException w:name="List Table 2 Accent 3" w:uiPriority="47"/>
+    <w:lsdException w:name="List Table 3 Accent 3" w:uiPriority="48"/>
+    <w:lsdException w:name="List Table 4 Accent 3" w:uiPriority="49"/>
+    <w:lsdException w:name="List Table 5 Dark Accent 3" w:uiPriority="50"/>
+    <w:lsdException w:name="List Table 6 Colorful Accent 3" w:uiPriority="51"/>
+    <w:lsdException w:name="List Table 7 Colorful Accent 3" w:uiPriority="52"/>
+    <w:lsdException w:name="List Table 1 Light Accent 4" w:uiPriority="46"/>
+    <w:lsdException w:name="List Table 2 Accent 4" w:uiPriority="47"/>
+    <w:lsdException w:name="List Table 3 Accent 4" w:uiPriority="48"/>
+    <w:lsdException w:name="List Table 4 Accent 4" w:uiPriority="49"/>
+    <w:lsdException w:name="List Table 5 Dark Accent 4" w:uiPriority="50"/>
+    <w:lsdException w:name="List Table 6 Colorful Accent 4" w:uiPriority="51"/>
+    <w:lsdException w:name="List Table 7 Colorful Accent 4" w:uiPriority="52"/>
+    <w:lsdException w:name="List Table 1 Light Accent 5" w:uiPriority="46"/>
+    <w:lsdException w:name="List Table 2 Accent 5" w:uiPriority="47"/>
+    <w:lsdException w:name="List Table 3 Accent 5" w:uiPriority="48"/>
+    <w:lsdException w:name="List Table 4 Accent 5" w:uiPriority="49"/>
+    <w:lsdException w:name="List Table 5 Dark Accent 5" w:uiPriority="50"/>
+    <w:lsdException w:name="List Table 6 Colorful Accent 5" w:uiPriority="51"/>
+    <w:lsdException w:name="List Table 7 Colorful Accent 5" w:uiPriority="52"/>
+    <w:lsdException w:name="List Table 1 Light Accent 6" w:uiPriority="46"/>
+    <w:lsdException w:name="List Table 2 Accent 6" w:uiPriority="47"/>
+    <w:lsdException w:name="List Table 3 Accent 6" w:uiPriority="48"/>
+    <w:lsdException w:name="List Table 4 Accent 6" w:uiPriority="49"/>
+    <w:lsdException w:name="List Table 5 Dark Accent 6" w:uiPriority="50"/>
+    <w:lsdException w:name="List Table 6 Colorful Accent 6" w:uiPriority="51"/>
+    <w:lsdException w:name="List Table 7 Colorful Accent 6" w:uiPriority="52"/>
+  </w:latentStyles>
   <w:style w:type="paragraph" w:default="1" w:styleId="Normal">
     <w:name w:val="Normal"/>
     <w:qFormat/>
   </w:style>
+  <w:style w:type="paragraph" w:styleId="Heading1">
+    <w:name w:val="heading 1"/>
+    <w:basedOn w:val="Normal"/>
+    <w:next w:val="BodyText"/>
+    <w:uiPriority w:val="9"/>
+    <w:qFormat/>
+    <w:pPr>
+      <w:keepNext/>
+      <w:keepLines/>
+      <w:spacing w:before="480" w:after="0"/>
+      <w:outlineLvl w:val="0"/>
+    </w:pPr>
+    <w:rPr>
+      <w:rFonts w:asciiTheme="majorHAnsi" w:eastAsiaTheme="majorEastAsia" w:hAnsiTheme="majorHAnsi" w:cstheme="majorBidi"/>
+      <w:b/>
+      <w:bCs/>
+      <w:color w:val="345A8A" w:themeColor="accent1" w:themeShade="B5"/>
+      <w:sz w:val="32"/>
+      <w:szCs w:val="32"/>
+    </w:rPr>
+  </w:style>
+  <w:style w:type="paragraph" w:styleId="Heading2">
+    <w:name w:val="heading 2"/>
+    <w:basedOn w:val="Normal"/>
+    <w:next w:val="BodyText"/>
+    <w:uiPriority w:val="9"/>
+    <w:unhideWhenUsed/>
+    <w:qFormat/>
+    <w:pPr>
+      <w:keepNext/>
+      <w:keepLines/>
+      <w:spacing w:before="200" w:after="0"/>
+      <w:outlineLvl w:val="1"/>
+    </w:pPr>
+    <w:rPr>
+      <w:rFonts w:asciiTheme="majorHAnsi" w:eastAsiaTheme="majorEastAsia" w:hAnsiTheme="majorHAnsi" w:cstheme="majorBidi"/>
+      <w:b/>
+      <w:bCs/>
+      <w:color w:val="4F81BD" w:themeColor="accent1"/>
+      <w:sz w:val="32"/>
+      <w:szCs w:val="32"/>
+    </w:rPr>
+  </w:style>
+  <w:style w:type="paragraph" w:styleId="Heading3">
+    <w:name w:val="heading 3"/>
+    <w:basedOn w:val="Normal"/>
+    <w:next w:val="BodyText"/>
+    <w:uiPriority w:val="9"/>
+    <w:unhideWhenUsed/>
+    <w:qFormat/>
+    <w:pPr>
+      <w:keepNext/>
+      <w:keepLines/>
+      <w:spacing w:before="200" w:after="0"/>
+      <w:outlineLvl w:val="2"/>
+    </w:pPr>
+    <w:rPr>
+      <w:rFonts w:asciiTheme="majorHAnsi" w:eastAsiaTheme="majorEastAsia" w:hAnsiTheme="majorHAnsi" w:cstheme="majorBidi"/>
+      <w:b/>
+      <w:bCs/>
+      <w:color w:val="4F81BD" w:themeColor="accent1"/>
+      <w:sz w:val="28"/>
+      <w:szCs w:val="28"/>
+    </w:rPr>
+  </w:style>
+  <w:style w:type="paragraph" w:styleId="Heading4">
+    <w:name w:val="heading 4"/>
+    <w:basedOn w:val="Normal"/>
+    <w:next w:val="BodyText"/>
+    <w:uiPriority w:val="9"/>
+    <w:unhideWhenUsed/>
+    <w:qFormat/>
+    <w:pPr>
+      <w:keepNext/>
+      <w:keepLines/>
+      <w:spacing w:before="200" w:after="0"/>
+      <w:outlineLvl w:val="3"/>
+    </w:pPr>
+    <w:rPr>
+      <w:rFonts w:asciiTheme="majorHAnsi" w:eastAsiaTheme="majorEastAsia" w:hAnsiTheme="majorHAnsi" w:cstheme="majorBidi"/>
+      <w:b/>
+      <w:bCs/>
+      <w:color w:val="4F81BD" w:themeColor="accent1"/>
+    </w:rPr>
+  </w:style>
+  <w:style w:type="paragraph" w:styleId="Heading5">
+    <w:name w:val="heading 5"/>
+    <w:basedOn w:val="Normal"/>
+    <w:next w:val="BodyText"/>
+    <w:uiPriority w:val="9"/>
+    <w:unhideWhenUsed/>
+    <w:qFormat/>
+    <w:pPr>
+      <w:keepNext/>
+      <w:keepLines/>
+      <w:spacing w:before="200" w:after="0"/>
+      <w:outlineLvl w:val="4"/>
+    </w:pPr>
+    <w:rPr>
+      <w:rFonts w:asciiTheme="majorHAnsi" w:eastAsiaTheme="majorEastAsia" w:hAnsiTheme="majorHAnsi" w:cstheme="majorBidi"/>
+      <w:i/>
+      <w:iCs/>
+      <w:color w:val="4F81BD" w:themeColor="accent1"/>
+    </w:rPr>
+  </w:style>
+  <w:style w:type="paragraph" w:styleId="Heading6">
+    <w:name w:val="heading 6"/>
+    <w:basedOn w:val="Normal"/>
+    <w:next w:val="BodyText"/>
+    <w:uiPriority w:val="9"/>
+    <w:unhideWhenUsed/>
+    <w:qFormat/>
+    <w:pPr>
+      <w:keepNext/>
+      <w:keepLines/>
+      <w:spacing w:before="200" w:after="0"/>
+      <w:outlineLvl w:val="5"/>
+    </w:pPr>
+    <w:rPr>
+      <w:rFonts w:asciiTheme="majorHAnsi" w:eastAsiaTheme="majorEastAsia" w:hAnsiTheme="majorHAnsi" w:cstheme="majorBidi"/>
+      <w:color w:val="4F81BD" w:themeColor="accent1"/>
+    </w:rPr>
+  </w:style>
+  <w:style w:type="character" w:default="1" w:styleId="DefaultParagraphFont">
+    <w:name w:val="Default Paragraph Font"/>
+    <w:uiPriority w:val="1"/>
+    <w:semiHidden/>
+    <w:unhideWhenUsed/>
+  </w:style>
+  <w:style w:type="table" w:default="1" w:styleId="TableNormal">
+    <w:name w:val="Normal Table"/>
+    <w:uiPriority w:val="99"/>
+    <w:semiHidden/>
+    <w:unhideWhenUsed/>
+    <w:tblPr>
+      <w:tblInd w:w="0" w:type="dxa"/>
+      <w:tblCellMar>
+        <w:top w:w="0" w:type="dxa"/>
+        <w:left w:w="108" w:type="dxa"/>
+        <w:bottom w:w="0" w:type="dxa"/>
+        <w:right w:w="108" w:type="dxa"/>
+      </w:tblCellMar>
+    </w:tblPr>
+  </w:style>
+  <w:style w:type="numbering" w:default="1" w:styleId="NoList">
+    <w:name w:val="No List"/>
+    <w:uiPriority w:val="99"/>
+    <w:semiHidden/>
+    <w:unhideWhenUsed/>
+  </w:style>
   <w:style w:type="paragraph" w:styleId="BodyText">
     <w:name w:val="Body Text"/>
     <w:basedOn w:val="Normal"/>
-    <w:link w:val="BodyTextChar"/>
+    <w:qFormat/>
     <w:pPr>
       <w:spacing w:before="180" w:after="180"/>
     </w:pPr>
-    <w:qFormat/>
   </w:style>
   <w:style w:type="paragraph" w:customStyle="1" w:styleId="FirstParagraph">
     <w:name w:val="First Paragraph"/>
@@ -1125,10 +2090,7 @@
     <w:next w:val="BodyText"/>
     <w:qFormat/>
     <w:pPr>
-      <w:keepNext/>
-      <w:keepLines/>
-      <w:spacing w:before="240" w:after="240"/>
-      <w:jc w:val="center"/>
+      <w:spacing w:before="240"/>
     </w:pPr>
     <w:rPr>
       <w:sz w:val="30"/>
@@ -1173,139 +2135,7 @@
   <w:style w:type="paragraph" w:styleId="Bibliography">
     <w:name w:val="Bibliography"/>
     <w:basedOn w:val="Normal"/>
-    <w:next w:val="Bibliography"/>
     <w:qFormat/>
-    <w:pPr/>
-    <w:rPr/>
-  </w:style>
-  <w:style w:type="paragraph" w:styleId="Heading1">
-    <w:name w:val="Heading 1"/>
-    <w:basedOn w:val="Normal"/>
-    <w:next w:val="BodyText"/>
-    <w:uiPriority w:val="9"/>
-    <w:qFormat/>
-    <w:pPr>
-      <w:keepNext/>
-      <w:keepLines/>
-      <w:spacing w:before="480" w:after="0"/>
-      <w:outlineLvl w:val="0"/>
-    </w:pPr>
-    <w:rPr>
-      <w:rFonts w:asciiTheme="majorHAnsi" w:eastAsiaTheme="majorEastAsia" w:hAnsiTheme="majorHAnsi" w:cstheme="majorBidi"/>
-      <w:b/>
-      <w:bCs/>
-      <w:color w:val="345A8A" w:themeColor="accent1" w:themeShade="B5"/>
-      <w:sz w:val="32"/>
-      <w:szCs w:val="32"/>
-    </w:rPr>
-  </w:style>
-  <w:style w:type="paragraph" w:styleId="Heading2">
-    <w:name w:val="Heading 2"/>
-    <w:basedOn w:val="Normal"/>
-    <w:next w:val="BodyText"/>
-    <w:uiPriority w:val="9"/>
-    <w:unhideWhenUsed/>
-    <w:qFormat/>
-    <w:pPr>
-      <w:keepNext/>
-      <w:keepLines/>
-      <w:spacing w:before="200" w:after="0"/>
-      <w:outlineLvl w:val="1"/>
-    </w:pPr>
-    <w:rPr>
-      <w:rFonts w:asciiTheme="majorHAnsi" w:eastAsiaTheme="majorEastAsia" w:hAnsiTheme="majorHAnsi" w:cstheme="majorBidi"/>
-      <w:b/>
-      <w:bCs/>
-      <w:color w:val="4F81BD" w:themeColor="accent1"/>
-      <w:sz w:val="32"/>
-      <w:szCs w:val="32"/>
-    </w:rPr>
-  </w:style>
-  <w:style w:type="paragraph" w:styleId="Heading3">
-    <w:name w:val="Heading 3"/>
-    <w:basedOn w:val="Normal"/>
-    <w:next w:val="BodyText"/>
-    <w:uiPriority w:val="9"/>
-    <w:unhideWhenUsed/>
-    <w:qFormat/>
-    <w:pPr>
-      <w:keepNext/>
-      <w:keepLines/>
-      <w:spacing w:before="200" w:after="0"/>
-      <w:outlineLvl w:val="2"/>
-    </w:pPr>
-    <w:rPr>
-      <w:rFonts w:asciiTheme="majorHAnsi" w:eastAsiaTheme="majorEastAsia" w:hAnsiTheme="majorHAnsi" w:cstheme="majorBidi"/>
-      <w:b/>
-      <w:bCs/>
-      <w:color w:val="4F81BD" w:themeColor="accent1"/>
-      <w:sz w:val="28"/>
-      <w:szCs w:val="28"/>
-    </w:rPr>
-  </w:style>
-  <w:style w:type="paragraph" w:styleId="Heading4">
-    <w:name w:val="Heading 4"/>
-    <w:basedOn w:val="Normal"/>
-    <w:next w:val="BodyText"/>
-    <w:uiPriority w:val="9"/>
-    <w:unhideWhenUsed/>
-    <w:qFormat/>
-    <w:pPr>
-      <w:keepNext/>
-      <w:keepLines/>
-      <w:spacing w:before="200" w:after="0"/>
-      <w:outlineLvl w:val="3"/>
-    </w:pPr>
-    <w:rPr>
-      <w:rFonts w:asciiTheme="majorHAnsi" w:eastAsiaTheme="majorEastAsia" w:hAnsiTheme="majorHAnsi" w:cstheme="majorBidi"/>
-      <w:b/>
-      <w:bCs/>
-      <w:color w:val="4F81BD" w:themeColor="accent1"/>
-      <w:sz w:val="24"/>
-      <w:szCs w:val="24"/>
-    </w:rPr>
-  </w:style>
-  <w:style w:type="paragraph" w:styleId="Heading5">
-    <w:name w:val="Heading 5"/>
-    <w:basedOn w:val="Normal"/>
-    <w:next w:val="BodyText"/>
-    <w:uiPriority w:val="9"/>
-    <w:unhideWhenUsed/>
-    <w:qFormat/>
-    <w:pPr>
-      <w:keepNext/>
-      <w:keepLines/>
-      <w:spacing w:before="200" w:after="0"/>
-      <w:outlineLvl w:val="4"/>
-    </w:pPr>
-    <w:rPr>
-      <w:rFonts w:asciiTheme="majorHAnsi" w:eastAsiaTheme="majorEastAsia" w:hAnsiTheme="majorHAnsi" w:cstheme="majorBidi"/>
-      <w:i/>
-      <w:iCs/>
-      <w:color w:val="4F81BD" w:themeColor="accent1"/>
-      <w:sz w:val="24"/>
-      <w:szCs w:val="24"/>
-    </w:rPr>
-  </w:style>
-  <w:style w:type="paragraph" w:styleId="Heading6">
-    <w:name w:val="Heading 6"/>
-    <w:basedOn w:val="Normal"/>
-    <w:next w:val="BodyText"/>
-    <w:uiPriority w:val="9"/>
-    <w:unhideWhenUsed/>
-    <w:qFormat/>
-    <w:pPr>
-      <w:keepNext/>
-      <w:keepLines/>
-      <w:spacing w:before="200" w:after="0"/>
-      <w:outlineLvl w:val="5"/>
-    </w:pPr>
-    <w:rPr>
-      <w:rFonts w:asciiTheme="majorHAnsi" w:eastAsiaTheme="majorEastAsia" w:hAnsiTheme="majorHAnsi" w:cstheme="majorBidi"/>
-      <w:color w:val="4F81BD" w:themeColor="accent1"/>
-      <w:sz w:val="24"/>
-      <w:szCs w:val="24"/>
-    </w:rPr>
   </w:style>
   <w:style w:type="paragraph" w:styleId="BlockText">
     <w:name w:val="Block Text"/>
@@ -1316,7 +2146,6 @@
     <w:qFormat/>
     <w:pPr>
       <w:spacing w:before="100" w:after="100"/>
-      <w:ind w:firstLine="0"/>
     </w:pPr>
     <w:rPr>
       <w:rFonts w:asciiTheme="majorHAnsi" w:eastAsiaTheme="majorEastAsia" w:hAnsiTheme="majorHAnsi" w:cstheme="majorBidi"/>
@@ -1326,32 +2155,11 @@
     </w:rPr>
   </w:style>
   <w:style w:type="paragraph" w:styleId="FootnoteText">
-    <w:name w:val="Footnote Text"/>
+    <w:name w:val="footnote text"/>
     <w:basedOn w:val="Normal"/>
-    <w:next w:val="FootnoteText"/>
     <w:uiPriority w:val="9"/>
     <w:unhideWhenUsed/>
     <w:qFormat/>
-  </w:style>
-  <w:style w:type="character" w:default="1" w:styleId="DefaultParagraphFont">
-    <w:name w:val="Default Paragraph Font"/>
-    <w:semiHidden/>
-    <w:unhideWhenUsed/>
-  </w:style>
-  <w:style w:type="table" w:default="1" w:styleId="TableNormal">
-    <w:name w:val="Normal Table"/>
-    <w:semiHidden/>
-    <w:unhideWhenUsed/>
-    <w:qFormat/>
-    <w:tblPr>
-      <w:tblInd w:w="0" w:type="dxa"/>
-      <w:tblCellMar>
-        <w:top w:w="0" w:type="dxa"/>
-        <w:left w:w="108" w:type="dxa"/>
-        <w:bottom w:w="0" w:type="dxa"/>
-        <w:right w:w="108" w:type="dxa"/>
-      </w:tblCellMar>
-    </w:tblPr>
   </w:style>
   <w:style w:type="paragraph" w:customStyle="1" w:styleId="DefinitionTerm">
     <w:name w:val="Definition Term"/>
@@ -1371,11 +2179,11 @@
     <w:basedOn w:val="Normal"/>
   </w:style>
   <w:style w:type="paragraph" w:styleId="Caption">
-    <w:name w:val="Caption"/>
+    <w:name w:val="caption"/>
     <w:basedOn w:val="Normal"/>
-    <w:link w:val="BodyTextChar"/>
+    <w:link w:val="CaptionChar"/>
     <w:pPr>
-      <w:spacing w:before="0" w:after="120"/>
+      <w:spacing w:after="120"/>
     </w:pPr>
     <w:rPr>
       <w:i/>
@@ -1396,36 +2204,37 @@
     <w:name w:val="Figure"/>
     <w:basedOn w:val="Normal"/>
   </w:style>
-  <w:style w:type="paragraph" w:customStyle="1" w:styleId="FigureWithCaption">
+  <w:style w:type="paragraph" w:customStyle="1" w:styleId="FigurewithCaption">
     <w:name w:val="Figure with Caption"/>
     <w:basedOn w:val="Figure"/>
     <w:pPr>
       <w:keepNext/>
     </w:pPr>
   </w:style>
-  <w:style w:type="character" w:customStyle="1" w:styleId="BodyTextChar">
-    <w:name w:val="Body Text Char"/>
+  <w:style w:type="character" w:customStyle="1" w:styleId="CaptionChar">
+    <w:name w:val="Caption Char"/>
     <w:basedOn w:val="DefaultParagraphFont"/>
-    <w:link w:val="BodyText"/>
+    <w:link w:val="Caption"/>
   </w:style>
   <w:style w:type="character" w:customStyle="1" w:styleId="VerbatimChar">
     <w:name w:val="Verbatim Char"/>
-    <w:basedOn w:val="BodyTextChar"/>
+    <w:basedOn w:val="CaptionChar"/>
+    <w:link w:val="SourceCode"/>
     <w:rPr>
       <w:rFonts w:ascii="Consolas" w:hAnsi="Consolas"/>
       <w:sz w:val="22"/>
     </w:rPr>
   </w:style>
   <w:style w:type="character" w:styleId="FootnoteReference">
-    <w:name w:val="Footnote Reference"/>
-    <w:basedOn w:val="BodyTextChar"/>
+    <w:name w:val="footnote reference"/>
+    <w:basedOn w:val="CaptionChar"/>
     <w:rPr>
       <w:vertAlign w:val="superscript"/>
     </w:rPr>
   </w:style>
   <w:style w:type="character" w:styleId="Hyperlink">
     <w:name w:val="Hyperlink"/>
-    <w:basedOn w:val="BodyTextChar"/>
+    <w:basedOn w:val="CaptionChar"/>
     <w:rPr>
       <w:color w:val="4F81BD" w:themeColor="accent1"/>
     </w:rPr>
@@ -1442,7 +2251,6 @@
       <w:outlineLvl w:val="9"/>
     </w:pPr>
     <w:rPr>
-      <w:rFonts w:asciiTheme="majorHAnsi" w:eastAsiaTheme="majorEastAsia" w:hAnsiTheme="majorHAnsi" w:cstheme="majorBidi"/>
       <w:b w:val="0"/>
       <w:bCs w:val="0"/>
       <w:color w:val="365F91" w:themeColor="accent1" w:themeShade="BF"/>
@@ -1453,230 +2261,296 @@
     <w:basedOn w:val="Normal"/>
     <w:link w:val="VerbatimChar"/>
     <w:pPr>
-      <w:wordWrap w:val="off"/>
-      <w:noProof/>
+      <w:wordWrap w:val="0"/>
     </w:pPr>
   </w:style>
   <w:style w:type="character" w:customStyle="1" w:styleId="KeywordTok">
     <w:name w:val="KeywordTok"/>
     <w:basedOn w:val="VerbatimChar"/>
     <w:rPr>
+      <w:rFonts w:ascii="Consolas" w:hAnsi="Consolas"/>
+      <w:b/>
       <w:color w:val="007020"/>
-      <w:b/>
+      <w:sz w:val="22"/>
     </w:rPr>
   </w:style>
   <w:style w:type="character" w:customStyle="1" w:styleId="DataTypeTok">
     <w:name w:val="DataTypeTok"/>
     <w:basedOn w:val="VerbatimChar"/>
     <w:rPr>
+      <w:rFonts w:ascii="Consolas" w:hAnsi="Consolas"/>
       <w:color w:val="902000"/>
+      <w:sz w:val="22"/>
     </w:rPr>
   </w:style>
   <w:style w:type="character" w:customStyle="1" w:styleId="DecValTok">
     <w:name w:val="DecValTok"/>
     <w:basedOn w:val="VerbatimChar"/>
     <w:rPr>
-      <w:color w:val="40a070"/>
+      <w:rFonts w:ascii="Consolas" w:hAnsi="Consolas"/>
+      <w:color w:val="40A070"/>
+      <w:sz w:val="22"/>
     </w:rPr>
   </w:style>
   <w:style w:type="character" w:customStyle="1" w:styleId="BaseNTok">
     <w:name w:val="BaseNTok"/>
     <w:basedOn w:val="VerbatimChar"/>
     <w:rPr>
-      <w:color w:val="40a070"/>
+      <w:rFonts w:ascii="Consolas" w:hAnsi="Consolas"/>
+      <w:color w:val="40A070"/>
+      <w:sz w:val="22"/>
     </w:rPr>
   </w:style>
   <w:style w:type="character" w:customStyle="1" w:styleId="FloatTok">
     <w:name w:val="FloatTok"/>
     <w:basedOn w:val="VerbatimChar"/>
     <w:rPr>
-      <w:color w:val="40a070"/>
+      <w:rFonts w:ascii="Consolas" w:hAnsi="Consolas"/>
+      <w:color w:val="40A070"/>
+      <w:sz w:val="22"/>
     </w:rPr>
   </w:style>
   <w:style w:type="character" w:customStyle="1" w:styleId="ConstantTok">
     <w:name w:val="ConstantTok"/>
     <w:basedOn w:val="VerbatimChar"/>
     <w:rPr>
+      <w:rFonts w:ascii="Consolas" w:hAnsi="Consolas"/>
       <w:color w:val="880000"/>
+      <w:sz w:val="22"/>
     </w:rPr>
   </w:style>
   <w:style w:type="character" w:customStyle="1" w:styleId="CharTok">
     <w:name w:val="CharTok"/>
     <w:basedOn w:val="VerbatimChar"/>
     <w:rPr>
-      <w:color w:val="4070a0"/>
+      <w:rFonts w:ascii="Consolas" w:hAnsi="Consolas"/>
+      <w:color w:val="4070A0"/>
+      <w:sz w:val="22"/>
     </w:rPr>
   </w:style>
   <w:style w:type="character" w:customStyle="1" w:styleId="SpecialCharTok">
     <w:name w:val="SpecialCharTok"/>
     <w:basedOn w:val="VerbatimChar"/>
     <w:rPr>
-      <w:color w:val="4070a0"/>
+      <w:rFonts w:ascii="Consolas" w:hAnsi="Consolas"/>
+      <w:color w:val="4070A0"/>
+      <w:sz w:val="22"/>
     </w:rPr>
   </w:style>
   <w:style w:type="character" w:customStyle="1" w:styleId="StringTok">
     <w:name w:val="StringTok"/>
     <w:basedOn w:val="VerbatimChar"/>
     <w:rPr>
-      <w:color w:val="4070a0"/>
+      <w:rFonts w:ascii="Consolas" w:hAnsi="Consolas"/>
+      <w:color w:val="4070A0"/>
+      <w:sz w:val="22"/>
     </w:rPr>
   </w:style>
   <w:style w:type="character" w:customStyle="1" w:styleId="VerbatimStringTok">
     <w:name w:val="VerbatimStringTok"/>
     <w:basedOn w:val="VerbatimChar"/>
     <w:rPr>
-      <w:color w:val="4070a0"/>
+      <w:rFonts w:ascii="Consolas" w:hAnsi="Consolas"/>
+      <w:color w:val="4070A0"/>
+      <w:sz w:val="22"/>
     </w:rPr>
   </w:style>
   <w:style w:type="character" w:customStyle="1" w:styleId="SpecialStringTok">
     <w:name w:val="SpecialStringTok"/>
     <w:basedOn w:val="VerbatimChar"/>
     <w:rPr>
-      <w:color w:val="bb6688"/>
+      <w:rFonts w:ascii="Consolas" w:hAnsi="Consolas"/>
+      <w:color w:val="BB6688"/>
+      <w:sz w:val="22"/>
     </w:rPr>
   </w:style>
   <w:style w:type="character" w:customStyle="1" w:styleId="ImportTok">
     <w:name w:val="ImportTok"/>
     <w:basedOn w:val="VerbatimChar"/>
-    <w:rPr/>
+    <w:rPr>
+      <w:rFonts w:ascii="Consolas" w:hAnsi="Consolas"/>
+      <w:sz w:val="22"/>
+    </w:rPr>
   </w:style>
   <w:style w:type="character" w:customStyle="1" w:styleId="CommentTok">
     <w:name w:val="CommentTok"/>
     <w:basedOn w:val="VerbatimChar"/>
     <w:rPr>
-      <w:color w:val="60a0b0"/>
+      <w:rFonts w:ascii="Consolas" w:hAnsi="Consolas"/>
       <w:i/>
+      <w:color w:val="60A0B0"/>
+      <w:sz w:val="22"/>
     </w:rPr>
   </w:style>
   <w:style w:type="character" w:customStyle="1" w:styleId="DocumentationTok">
     <w:name w:val="DocumentationTok"/>
     <w:basedOn w:val="VerbatimChar"/>
     <w:rPr>
-      <w:color w:val="ba2121"/>
+      <w:rFonts w:ascii="Consolas" w:hAnsi="Consolas"/>
       <w:i/>
+      <w:color w:val="BA2121"/>
+      <w:sz w:val="22"/>
     </w:rPr>
   </w:style>
   <w:style w:type="character" w:customStyle="1" w:styleId="AnnotationTok">
     <w:name w:val="AnnotationTok"/>
     <w:basedOn w:val="VerbatimChar"/>
     <w:rPr>
-      <w:color w:val="60a0b0"/>
+      <w:rFonts w:ascii="Consolas" w:hAnsi="Consolas"/>
       <w:b/>
       <w:i/>
+      <w:color w:val="60A0B0"/>
+      <w:sz w:val="22"/>
     </w:rPr>
   </w:style>
   <w:style w:type="character" w:customStyle="1" w:styleId="CommentVarTok">
     <w:name w:val="CommentVarTok"/>
     <w:basedOn w:val="VerbatimChar"/>
     <w:rPr>
-      <w:color w:val="60a0b0"/>
+      <w:rFonts w:ascii="Consolas" w:hAnsi="Consolas"/>
       <w:b/>
       <w:i/>
+      <w:color w:val="60A0B0"/>
+      <w:sz w:val="22"/>
     </w:rPr>
   </w:style>
   <w:style w:type="character" w:customStyle="1" w:styleId="OtherTok">
     <w:name w:val="OtherTok"/>
     <w:basedOn w:val="VerbatimChar"/>
     <w:rPr>
+      <w:rFonts w:ascii="Consolas" w:hAnsi="Consolas"/>
       <w:color w:val="007020"/>
+      <w:sz w:val="22"/>
     </w:rPr>
   </w:style>
   <w:style w:type="character" w:customStyle="1" w:styleId="FunctionTok">
     <w:name w:val="FunctionTok"/>
     <w:basedOn w:val="VerbatimChar"/>
     <w:rPr>
-      <w:color w:val="06287e"/>
+      <w:rFonts w:ascii="Consolas" w:hAnsi="Consolas"/>
+      <w:color w:val="06287E"/>
+      <w:sz w:val="22"/>
     </w:rPr>
   </w:style>
   <w:style w:type="character" w:customStyle="1" w:styleId="VariableTok">
     <w:name w:val="VariableTok"/>
     <w:basedOn w:val="VerbatimChar"/>
     <w:rPr>
-      <w:color w:val="19177c"/>
+      <w:rFonts w:ascii="Consolas" w:hAnsi="Consolas"/>
+      <w:color w:val="19177C"/>
+      <w:sz w:val="22"/>
     </w:rPr>
   </w:style>
   <w:style w:type="character" w:customStyle="1" w:styleId="ControlFlowTok">
     <w:name w:val="ControlFlowTok"/>
     <w:basedOn w:val="VerbatimChar"/>
     <w:rPr>
+      <w:rFonts w:ascii="Consolas" w:hAnsi="Consolas"/>
+      <w:b/>
       <w:color w:val="007020"/>
-      <w:b/>
+      <w:sz w:val="22"/>
     </w:rPr>
   </w:style>
   <w:style w:type="character" w:customStyle="1" w:styleId="OperatorTok">
     <w:name w:val="OperatorTok"/>
     <w:basedOn w:val="VerbatimChar"/>
     <w:rPr>
+      <w:rFonts w:ascii="Consolas" w:hAnsi="Consolas"/>
       <w:color w:val="666666"/>
+      <w:sz w:val="22"/>
     </w:rPr>
   </w:style>
   <w:style w:type="character" w:customStyle="1" w:styleId="BuiltInTok">
     <w:name w:val="BuiltInTok"/>
     <w:basedOn w:val="VerbatimChar"/>
-    <w:rPr/>
+    <w:rPr>
+      <w:rFonts w:ascii="Consolas" w:hAnsi="Consolas"/>
+      <w:sz w:val="22"/>
+    </w:rPr>
   </w:style>
   <w:style w:type="character" w:customStyle="1" w:styleId="ExtensionTok">
     <w:name w:val="ExtensionTok"/>
     <w:basedOn w:val="VerbatimChar"/>
-    <w:rPr/>
+    <w:rPr>
+      <w:rFonts w:ascii="Consolas" w:hAnsi="Consolas"/>
+      <w:sz w:val="22"/>
+    </w:rPr>
   </w:style>
   <w:style w:type="character" w:customStyle="1" w:styleId="PreprocessorTok">
     <w:name w:val="PreprocessorTok"/>
     <w:basedOn w:val="VerbatimChar"/>
     <w:rPr>
-      <w:color w:val="bc7a00"/>
+      <w:rFonts w:ascii="Consolas" w:hAnsi="Consolas"/>
+      <w:color w:val="BC7A00"/>
+      <w:sz w:val="22"/>
     </w:rPr>
   </w:style>
   <w:style w:type="character" w:customStyle="1" w:styleId="AttributeTok">
     <w:name w:val="AttributeTok"/>
     <w:basedOn w:val="VerbatimChar"/>
     <w:rPr>
-      <w:color w:val="7d9029"/>
+      <w:rFonts w:ascii="Consolas" w:hAnsi="Consolas"/>
+      <w:color w:val="7D9029"/>
+      <w:sz w:val="22"/>
     </w:rPr>
   </w:style>
   <w:style w:type="character" w:customStyle="1" w:styleId="RegionMarkerTok">
     <w:name w:val="RegionMarkerTok"/>
     <w:basedOn w:val="VerbatimChar"/>
-    <w:rPr/>
+    <w:rPr>
+      <w:rFonts w:ascii="Consolas" w:hAnsi="Consolas"/>
+      <w:sz w:val="22"/>
+    </w:rPr>
   </w:style>
   <w:style w:type="character" w:customStyle="1" w:styleId="InformationTok">
     <w:name w:val="InformationTok"/>
     <w:basedOn w:val="VerbatimChar"/>
     <w:rPr>
-      <w:color w:val="60a0b0"/>
+      <w:rFonts w:ascii="Consolas" w:hAnsi="Consolas"/>
       <w:b/>
       <w:i/>
+      <w:color w:val="60A0B0"/>
+      <w:sz w:val="22"/>
     </w:rPr>
   </w:style>
   <w:style w:type="character" w:customStyle="1" w:styleId="WarningTok">
     <w:name w:val="WarningTok"/>
     <w:basedOn w:val="VerbatimChar"/>
     <w:rPr>
-      <w:color w:val="60a0b0"/>
+      <w:rFonts w:ascii="Consolas" w:hAnsi="Consolas"/>
       <w:b/>
       <w:i/>
+      <w:color w:val="60A0B0"/>
+      <w:sz w:val="22"/>
     </w:rPr>
   </w:style>
   <w:style w:type="character" w:customStyle="1" w:styleId="AlertTok">
     <w:name w:val="AlertTok"/>
     <w:basedOn w:val="VerbatimChar"/>
     <w:rPr>
-      <w:color w:val="ff0000"/>
+      <w:rFonts w:ascii="Consolas" w:hAnsi="Consolas"/>
       <w:b/>
+      <w:color w:val="FF0000"/>
+      <w:sz w:val="22"/>
     </w:rPr>
   </w:style>
   <w:style w:type="character" w:customStyle="1" w:styleId="ErrorTok">
     <w:name w:val="ErrorTok"/>
     <w:basedOn w:val="VerbatimChar"/>
     <w:rPr>
-      <w:color w:val="ff0000"/>
+      <w:rFonts w:ascii="Consolas" w:hAnsi="Consolas"/>
       <w:b/>
+      <w:color w:val="FF0000"/>
+      <w:sz w:val="22"/>
     </w:rPr>
   </w:style>
   <w:style w:type="character" w:customStyle="1" w:styleId="NormalTok">
     <w:name w:val="NormalTok"/>
     <w:basedOn w:val="VerbatimChar"/>
-    <w:rPr/>
+    <w:rPr>
+      <w:rFonts w:ascii="Consolas" w:hAnsi="Consolas"/>
+      <w:sz w:val="22"/>
+    </w:rPr>
   </w:style>
 </w:styles>
 </file>

</xml_diff>